<commit_message>
answer to question # 1
</commit_message>
<xml_diff>
--- a/Mystifier Architecture Document.docx
+++ b/Mystifier Architecture Document.docx
@@ -67,7 +67,6 @@
           <w:szCs w:val="72"/>
         </w:rPr>
       </w:pPr>
-      <w:proofErr w:type="spellStart"/>
       <w:r>
         <w:rPr>
           <w:rFonts w:ascii="Arial" w:hAnsi="Arial" w:cs="Arial"/>
@@ -75,17 +74,7 @@
           <w:sz w:val="72"/>
           <w:szCs w:val="72"/>
         </w:rPr>
-        <w:t>Mystifier</w:t>
-      </w:r>
-      <w:proofErr w:type="spellEnd"/>
-      <w:r>
-        <w:rPr>
-          <w:rFonts w:ascii="Arial" w:hAnsi="Arial" w:cs="Arial"/>
-          <w:b/>
-          <w:sz w:val="72"/>
-          <w:szCs w:val="72"/>
-        </w:rPr>
-        <w:t xml:space="preserve"> </w:t>
+        <w:t xml:space="preserve">Mystifier </w:t>
       </w:r>
     </w:p>
     <w:p>
@@ -127,6 +116,45 @@
         <w:br w:type="page"/>
       </w:r>
     </w:p>
+    <w:sdt>
+      <w:sdtPr>
+        <w:rPr>
+          <w:rFonts w:ascii="Times New Roman" w:eastAsiaTheme="minorHAnsi" w:hAnsi="Times New Roman" w:cs="Times New Roman"/>
+          <w:b w:val="0"/>
+          <w:bCs w:val="0"/>
+          <w:color w:val="000000"/>
+          <w:sz w:val="20"/>
+          <w:szCs w:val="20"/>
+        </w:rPr>
+        <w:id w:val="2244714"/>
+        <w:docPartObj>
+          <w:docPartGallery w:val="Table of Contents"/>
+          <w:docPartUnique/>
+        </w:docPartObj>
+      </w:sdtPr>
+      <w:sdtContent>
+        <w:p>
+          <w:pPr>
+            <w:pStyle w:val="TOCHeading"/>
+          </w:pPr>
+          <w:r>
+            <w:t>Contents</w:t>
+          </w:r>
+        </w:p>
+        <w:p>
+          <w:fldSimple w:instr=" TOC \o &quot;1-3&quot; \h \z \u ">
+            <w:r>
+              <w:rPr>
+                <w:b/>
+                <w:bCs/>
+                <w:noProof/>
+              </w:rPr>
+              <w:t>No table of contents entries found.</w:t>
+            </w:r>
+          </w:fldSimple>
+        </w:p>
+      </w:sdtContent>
+    </w:sdt>
     <w:p>
       <w:pPr>
         <w:rPr>
@@ -136,6 +164,287 @@
           <w:szCs w:val="56"/>
         </w:rPr>
       </w:pPr>
+      <w:r>
+        <w:rPr>
+          <w:rFonts w:ascii="Arial" w:hAnsi="Arial" w:cs="Arial"/>
+          <w:b/>
+          <w:sz w:val="56"/>
+          <w:szCs w:val="56"/>
+        </w:rPr>
+        <w:br w:type="page"/>
+      </w:r>
+    </w:p>
+    <w:p>
+      <w:pPr>
+        <w:rPr>
+          <w:rFonts w:ascii="Arial" w:hAnsi="Arial" w:cs="Arial"/>
+          <w:b/>
+          <w:i/>
+          <w:sz w:val="32"/>
+          <w:szCs w:val="32"/>
+        </w:rPr>
+      </w:pPr>
+      <w:r>
+        <w:rPr>
+          <w:rFonts w:ascii="Arial" w:hAnsi="Arial" w:cs="Arial"/>
+          <w:b/>
+          <w:sz w:val="32"/>
+          <w:szCs w:val="32"/>
+        </w:rPr>
+        <w:lastRenderedPageBreak/>
+        <w:t>Question #1:</w:t>
+      </w:r>
+      <w:r>
+        <w:rPr>
+          <w:b/>
+          <w:i/>
+        </w:rPr>
+        <w:t xml:space="preserve"> </w:t>
+      </w:r>
+      <w:r>
+        <w:rPr>
+          <w:rFonts w:ascii="Arial" w:hAnsi="Arial" w:cs="Arial"/>
+          <w:b/>
+          <w:i/>
+          <w:sz w:val="32"/>
+          <w:szCs w:val="32"/>
+        </w:rPr>
+        <w:t>Do you agree with Mystifier to store external system data of users on their servers? Please answer with reasoning.</w:t>
+      </w:r>
+    </w:p>
+    <w:p>
+      <w:pPr>
+        <w:rPr>
+          <w:rFonts w:ascii="Arial" w:hAnsi="Arial" w:cs="Arial"/>
+          <w:i/>
+          <w:sz w:val="32"/>
+          <w:szCs w:val="32"/>
+        </w:rPr>
+      </w:pPr>
+      <w:r>
+        <w:rPr>
+          <w:rFonts w:ascii="Arial" w:hAnsi="Arial" w:cs="Arial"/>
+          <w:b/>
+          <w:i/>
+          <w:sz w:val="32"/>
+          <w:szCs w:val="32"/>
+        </w:rPr>
+        <w:t xml:space="preserve">Answer: </w:t>
+      </w:r>
+      <w:r>
+        <w:rPr>
+          <w:rFonts w:ascii="Arial" w:hAnsi="Arial" w:cs="Arial"/>
+          <w:i/>
+          <w:sz w:val="32"/>
+          <w:szCs w:val="32"/>
+        </w:rPr>
+        <w:t>It all depends on the business needs.</w:t>
+      </w:r>
+      <w:r>
+        <w:rPr>
+          <w:rFonts w:ascii="Arial" w:hAnsi="Arial" w:cs="Arial"/>
+          <w:i/>
+          <w:sz w:val="32"/>
+          <w:szCs w:val="32"/>
+        </w:rPr>
+        <w:t xml:space="preserve"> I would agree with the CTO’s decision to store the data to the external system </w:t>
+      </w:r>
+      <w:r>
+        <w:rPr>
+          <w:rFonts w:ascii="Arial" w:hAnsi="Arial" w:cs="Arial"/>
+          <w:i/>
+          <w:sz w:val="32"/>
+          <w:szCs w:val="32"/>
+        </w:rPr>
+        <w:t>based on</w:t>
+      </w:r>
+      <w:r>
+        <w:rPr>
+          <w:rFonts w:ascii="Arial" w:hAnsi="Arial" w:cs="Arial"/>
+          <w:i/>
+          <w:sz w:val="32"/>
+          <w:szCs w:val="32"/>
+        </w:rPr>
+        <w:t xml:space="preserve"> </w:t>
+      </w:r>
+      <w:r>
+        <w:rPr>
+          <w:rFonts w:ascii="Arial" w:hAnsi="Arial" w:cs="Arial"/>
+          <w:i/>
+          <w:sz w:val="32"/>
+          <w:szCs w:val="32"/>
+        </w:rPr>
+        <w:t xml:space="preserve">the </w:t>
+      </w:r>
+      <w:r>
+        <w:rPr>
+          <w:rFonts w:ascii="Arial" w:hAnsi="Arial" w:cs="Arial"/>
+          <w:i/>
+          <w:sz w:val="32"/>
+          <w:szCs w:val="32"/>
+        </w:rPr>
+        <w:t>following points:</w:t>
+      </w:r>
+    </w:p>
+    <w:p>
+      <w:pPr>
+        <w:numPr>
+          <w:ilvl w:val="0"/>
+          <w:numId w:val="3"/>
+        </w:numPr>
+        <w:rPr>
+          <w:rFonts w:ascii="Arial" w:hAnsi="Arial" w:cs="Arial"/>
+          <w:i/>
+          <w:sz w:val="32"/>
+          <w:szCs w:val="32"/>
+        </w:rPr>
+      </w:pPr>
+      <w:r>
+        <w:rPr>
+          <w:rFonts w:ascii="Arial" w:hAnsi="Arial" w:cs="Arial"/>
+          <w:i/>
+          <w:sz w:val="32"/>
+          <w:szCs w:val="32"/>
+        </w:rPr>
+        <w:t>Data can be processed to extract information that can be useful for</w:t>
+      </w:r>
+      <w:r>
+        <w:rPr>
+          <w:rFonts w:ascii="Arial" w:hAnsi="Arial" w:cs="Arial"/>
+          <w:i/>
+          <w:sz w:val="32"/>
+          <w:szCs w:val="32"/>
+        </w:rPr>
+        <w:t xml:space="preserve"> Mystifier.</w:t>
+      </w:r>
+    </w:p>
+    <w:p>
+      <w:pPr>
+        <w:numPr>
+          <w:ilvl w:val="0"/>
+          <w:numId w:val="3"/>
+        </w:numPr>
+        <w:rPr>
+          <w:rFonts w:ascii="Arial" w:hAnsi="Arial" w:cs="Arial"/>
+          <w:i/>
+          <w:sz w:val="32"/>
+          <w:szCs w:val="32"/>
+        </w:rPr>
+      </w:pPr>
+      <w:r>
+        <w:rPr>
+          <w:rFonts w:ascii="Arial" w:hAnsi="Arial" w:cs="Arial"/>
+          <w:i/>
+          <w:sz w:val="32"/>
+          <w:szCs w:val="32"/>
+        </w:rPr>
+        <w:t>They can use that data to help other businesses.</w:t>
+      </w:r>
+    </w:p>
+    <w:p>
+      <w:pPr>
+        <w:numPr>
+          <w:ilvl w:val="0"/>
+          <w:numId w:val="3"/>
+        </w:numPr>
+        <w:rPr>
+          <w:rFonts w:ascii="Arial" w:hAnsi="Arial" w:cs="Arial"/>
+          <w:i/>
+          <w:sz w:val="32"/>
+          <w:szCs w:val="32"/>
+        </w:rPr>
+      </w:pPr>
+      <w:r>
+        <w:rPr>
+          <w:rFonts w:ascii="Arial" w:hAnsi="Arial" w:cs="Arial"/>
+          <w:i/>
+          <w:sz w:val="32"/>
+          <w:szCs w:val="32"/>
+        </w:rPr>
+        <w:t>They can provide their users with different filtration options for reports.</w:t>
+      </w:r>
+    </w:p>
+    <w:p>
+      <w:pPr>
+        <w:numPr>
+          <w:ilvl w:val="0"/>
+          <w:numId w:val="3"/>
+        </w:numPr>
+        <w:rPr>
+          <w:rFonts w:ascii="Arial" w:hAnsi="Arial" w:cs="Arial"/>
+          <w:i/>
+          <w:sz w:val="32"/>
+          <w:szCs w:val="32"/>
+        </w:rPr>
+      </w:pPr>
+      <w:r>
+        <w:rPr>
+          <w:rFonts w:ascii="Arial" w:hAnsi="Arial" w:cs="Arial"/>
+          <w:i/>
+          <w:sz w:val="32"/>
+          <w:szCs w:val="32"/>
+        </w:rPr>
+        <w:t xml:space="preserve">Every social networking API comes </w:t>
+      </w:r>
+      <w:r>
+        <w:rPr>
+          <w:rFonts w:ascii="Arial" w:hAnsi="Arial" w:cs="Arial"/>
+          <w:i/>
+          <w:sz w:val="32"/>
+          <w:szCs w:val="32"/>
+        </w:rPr>
+        <w:t xml:space="preserve">up with a rate limit. It can be </w:t>
+      </w:r>
+      <w:r>
+        <w:rPr>
+          <w:rFonts w:ascii="Arial" w:hAnsi="Arial" w:cs="Arial"/>
+          <w:i/>
+          <w:sz w:val="32"/>
+          <w:szCs w:val="32"/>
+        </w:rPr>
+        <w:t>consumed to its limit if we query API every time the user asks for report.</w:t>
+      </w:r>
+    </w:p>
+    <w:p>
+      <w:pPr>
+        <w:numPr>
+          <w:ilvl w:val="0"/>
+          <w:numId w:val="3"/>
+        </w:numPr>
+        <w:rPr>
+          <w:rFonts w:ascii="Arial" w:hAnsi="Arial" w:cs="Arial"/>
+          <w:i/>
+          <w:sz w:val="32"/>
+          <w:szCs w:val="32"/>
+        </w:rPr>
+      </w:pPr>
+      <w:r>
+        <w:rPr>
+          <w:rFonts w:ascii="Arial" w:hAnsi="Arial" w:cs="Arial"/>
+          <w:i/>
+          <w:sz w:val="32"/>
+          <w:szCs w:val="32"/>
+        </w:rPr>
+        <w:t>It could delay the response if we had to generate the report through API every t</w:t>
+      </w:r>
+      <w:r>
+        <w:rPr>
+          <w:rFonts w:ascii="Arial" w:hAnsi="Arial" w:cs="Arial"/>
+          <w:i/>
+          <w:sz w:val="32"/>
+          <w:szCs w:val="32"/>
+        </w:rPr>
+        <w:t>i</w:t>
+      </w:r>
+      <w:r>
+        <w:rPr>
+          <w:rFonts w:ascii="Arial" w:hAnsi="Arial" w:cs="Arial"/>
+          <w:i/>
+          <w:sz w:val="32"/>
+          <w:szCs w:val="32"/>
+        </w:rPr>
+        <w:t>me.</w:t>
+      </w:r>
     </w:p>
     <w:sectPr>
       <w:pgSz w:w="12240" w:h="15840"/>
@@ -145,6 +454,305 @@
     </w:sectPr>
   </w:body>
 </w:document>
+</file>
+
+<file path=word/numbering.xml><?xml version="1.0" encoding="utf-8"?>
+<w:numbering xmlns:ve="http://schemas.openxmlformats.org/markup-compatibility/2006" xmlns:o="urn:schemas-microsoft-com:office:office" xmlns:r="http://schemas.openxmlformats.org/officeDocument/2006/relationships" xmlns:m="http://schemas.openxmlformats.org/officeDocument/2006/math" xmlns:v="urn:schemas-microsoft-com:vml" xmlns:wp="http://schemas.openxmlformats.org/drawingml/2006/wordprocessingDrawing" xmlns:w10="urn:schemas-microsoft-com:office:word" xmlns:w="http://schemas.openxmlformats.org/wordprocessingml/2006/main" xmlns:wne="http://schemas.microsoft.com/office/word/2006/wordml">
+  <w:abstractNum w:abstractNumId="0">
+    <w:nsid w:val="1B7B63E9"/>
+    <w:multiLevelType w:val="hybridMultilevel"/>
+    <w:tmpl w:val="4B1010D8"/>
+    <w:lvl w:ilvl="0" w:tplc="04090001">
+      <w:start w:val="1"/>
+      <w:numFmt w:val="bullet"/>
+      <w:lvlText w:val=""/>
+      <w:lvlJc w:val="left"/>
+      <w:pPr>
+        <w:ind w:left="720" w:hanging="360"/>
+      </w:pPr>
+      <w:rPr>
+        <w:rFonts w:ascii="Symbol" w:hAnsi="Symbol" w:hint="default"/>
+      </w:rPr>
+    </w:lvl>
+    <w:lvl w:ilvl="1" w:tplc="04090003" w:tentative="1">
+      <w:start w:val="1"/>
+      <w:numFmt w:val="bullet"/>
+      <w:lvlText w:val="o"/>
+      <w:lvlJc w:val="left"/>
+      <w:pPr>
+        <w:ind w:left="1440" w:hanging="360"/>
+      </w:pPr>
+      <w:rPr>
+        <w:rFonts w:ascii="Courier New" w:hAnsi="Courier New" w:cs="Courier New" w:hint="default"/>
+      </w:rPr>
+    </w:lvl>
+    <w:lvl w:ilvl="2" w:tplc="04090005" w:tentative="1">
+      <w:start w:val="1"/>
+      <w:numFmt w:val="bullet"/>
+      <w:lvlText w:val=""/>
+      <w:lvlJc w:val="left"/>
+      <w:pPr>
+        <w:ind w:left="2160" w:hanging="360"/>
+      </w:pPr>
+      <w:rPr>
+        <w:rFonts w:ascii="Wingdings" w:hAnsi="Wingdings" w:hint="default"/>
+      </w:rPr>
+    </w:lvl>
+    <w:lvl w:ilvl="3" w:tplc="04090001" w:tentative="1">
+      <w:start w:val="1"/>
+      <w:numFmt w:val="bullet"/>
+      <w:lvlText w:val=""/>
+      <w:lvlJc w:val="left"/>
+      <w:pPr>
+        <w:ind w:left="2880" w:hanging="360"/>
+      </w:pPr>
+      <w:rPr>
+        <w:rFonts w:ascii="Symbol" w:hAnsi="Symbol" w:hint="default"/>
+      </w:rPr>
+    </w:lvl>
+    <w:lvl w:ilvl="4" w:tplc="04090003" w:tentative="1">
+      <w:start w:val="1"/>
+      <w:numFmt w:val="bullet"/>
+      <w:lvlText w:val="o"/>
+      <w:lvlJc w:val="left"/>
+      <w:pPr>
+        <w:ind w:left="3600" w:hanging="360"/>
+      </w:pPr>
+      <w:rPr>
+        <w:rFonts w:ascii="Courier New" w:hAnsi="Courier New" w:cs="Courier New" w:hint="default"/>
+      </w:rPr>
+    </w:lvl>
+    <w:lvl w:ilvl="5" w:tplc="04090005" w:tentative="1">
+      <w:start w:val="1"/>
+      <w:numFmt w:val="bullet"/>
+      <w:lvlText w:val=""/>
+      <w:lvlJc w:val="left"/>
+      <w:pPr>
+        <w:ind w:left="4320" w:hanging="360"/>
+      </w:pPr>
+      <w:rPr>
+        <w:rFonts w:ascii="Wingdings" w:hAnsi="Wingdings" w:hint="default"/>
+      </w:rPr>
+    </w:lvl>
+    <w:lvl w:ilvl="6" w:tplc="04090001" w:tentative="1">
+      <w:start w:val="1"/>
+      <w:numFmt w:val="bullet"/>
+      <w:lvlText w:val=""/>
+      <w:lvlJc w:val="left"/>
+      <w:pPr>
+        <w:ind w:left="5040" w:hanging="360"/>
+      </w:pPr>
+      <w:rPr>
+        <w:rFonts w:ascii="Symbol" w:hAnsi="Symbol" w:hint="default"/>
+      </w:rPr>
+    </w:lvl>
+    <w:lvl w:ilvl="7" w:tplc="04090003" w:tentative="1">
+      <w:start w:val="1"/>
+      <w:numFmt w:val="bullet"/>
+      <w:lvlText w:val="o"/>
+      <w:lvlJc w:val="left"/>
+      <w:pPr>
+        <w:ind w:left="5760" w:hanging="360"/>
+      </w:pPr>
+      <w:rPr>
+        <w:rFonts w:ascii="Courier New" w:hAnsi="Courier New" w:cs="Courier New" w:hint="default"/>
+      </w:rPr>
+    </w:lvl>
+    <w:lvl w:ilvl="8" w:tplc="04090005" w:tentative="1">
+      <w:start w:val="1"/>
+      <w:numFmt w:val="bullet"/>
+      <w:lvlText w:val=""/>
+      <w:lvlJc w:val="left"/>
+      <w:pPr>
+        <w:ind w:left="6480" w:hanging="360"/>
+      </w:pPr>
+      <w:rPr>
+        <w:rFonts w:ascii="Wingdings" w:hAnsi="Wingdings" w:hint="default"/>
+      </w:rPr>
+    </w:lvl>
+  </w:abstractNum>
+  <w:abstractNum w:abstractNumId="1">
+    <w:nsid w:val="6DD847E1"/>
+    <w:multiLevelType w:val="hybridMultilevel"/>
+    <w:tmpl w:val="974837A2"/>
+    <w:lvl w:ilvl="0" w:tplc="0409000F">
+      <w:start w:val="1"/>
+      <w:numFmt w:val="decimal"/>
+      <w:lvlText w:val="%1."/>
+      <w:lvlJc w:val="left"/>
+      <w:pPr>
+        <w:ind w:left="720" w:hanging="360"/>
+      </w:pPr>
+    </w:lvl>
+    <w:lvl w:ilvl="1" w:tplc="04090019" w:tentative="1">
+      <w:start w:val="1"/>
+      <w:numFmt w:val="lowerLetter"/>
+      <w:lvlText w:val="%2."/>
+      <w:lvlJc w:val="left"/>
+      <w:pPr>
+        <w:ind w:left="1440" w:hanging="360"/>
+      </w:pPr>
+    </w:lvl>
+    <w:lvl w:ilvl="2" w:tplc="0409001B" w:tentative="1">
+      <w:start w:val="1"/>
+      <w:numFmt w:val="lowerRoman"/>
+      <w:lvlText w:val="%3."/>
+      <w:lvlJc w:val="right"/>
+      <w:pPr>
+        <w:ind w:left="2160" w:hanging="180"/>
+      </w:pPr>
+    </w:lvl>
+    <w:lvl w:ilvl="3" w:tplc="0409000F" w:tentative="1">
+      <w:start w:val="1"/>
+      <w:numFmt w:val="decimal"/>
+      <w:lvlText w:val="%4."/>
+      <w:lvlJc w:val="left"/>
+      <w:pPr>
+        <w:ind w:left="2880" w:hanging="360"/>
+      </w:pPr>
+    </w:lvl>
+    <w:lvl w:ilvl="4" w:tplc="04090019" w:tentative="1">
+      <w:start w:val="1"/>
+      <w:numFmt w:val="lowerLetter"/>
+      <w:lvlText w:val="%5."/>
+      <w:lvlJc w:val="left"/>
+      <w:pPr>
+        <w:ind w:left="3600" w:hanging="360"/>
+      </w:pPr>
+    </w:lvl>
+    <w:lvl w:ilvl="5" w:tplc="0409001B" w:tentative="1">
+      <w:start w:val="1"/>
+      <w:numFmt w:val="lowerRoman"/>
+      <w:lvlText w:val="%6."/>
+      <w:lvlJc w:val="right"/>
+      <w:pPr>
+        <w:ind w:left="4320" w:hanging="180"/>
+      </w:pPr>
+    </w:lvl>
+    <w:lvl w:ilvl="6" w:tplc="0409000F" w:tentative="1">
+      <w:start w:val="1"/>
+      <w:numFmt w:val="decimal"/>
+      <w:lvlText w:val="%7."/>
+      <w:lvlJc w:val="left"/>
+      <w:pPr>
+        <w:ind w:left="5040" w:hanging="360"/>
+      </w:pPr>
+    </w:lvl>
+    <w:lvl w:ilvl="7" w:tplc="04090019" w:tentative="1">
+      <w:start w:val="1"/>
+      <w:numFmt w:val="lowerLetter"/>
+      <w:lvlText w:val="%8."/>
+      <w:lvlJc w:val="left"/>
+      <w:pPr>
+        <w:ind w:left="5760" w:hanging="360"/>
+      </w:pPr>
+    </w:lvl>
+    <w:lvl w:ilvl="8" w:tplc="0409001B" w:tentative="1">
+      <w:start w:val="1"/>
+      <w:numFmt w:val="lowerRoman"/>
+      <w:lvlText w:val="%9."/>
+      <w:lvlJc w:val="right"/>
+      <w:pPr>
+        <w:ind w:left="6480" w:hanging="180"/>
+      </w:pPr>
+    </w:lvl>
+  </w:abstractNum>
+  <w:abstractNum w:abstractNumId="2">
+    <w:nsid w:val="7ACB0131"/>
+    <w:multiLevelType w:val="hybridMultilevel"/>
+    <w:tmpl w:val="BA0CEB02"/>
+    <w:lvl w:ilvl="0" w:tplc="0409000F">
+      <w:start w:val="1"/>
+      <w:numFmt w:val="decimal"/>
+      <w:lvlText w:val="%1."/>
+      <w:lvlJc w:val="left"/>
+      <w:pPr>
+        <w:ind w:left="720" w:hanging="360"/>
+      </w:pPr>
+    </w:lvl>
+    <w:lvl w:ilvl="1" w:tplc="04090019" w:tentative="1">
+      <w:start w:val="1"/>
+      <w:numFmt w:val="lowerLetter"/>
+      <w:lvlText w:val="%2."/>
+      <w:lvlJc w:val="left"/>
+      <w:pPr>
+        <w:ind w:left="1440" w:hanging="360"/>
+      </w:pPr>
+    </w:lvl>
+    <w:lvl w:ilvl="2" w:tplc="0409001B" w:tentative="1">
+      <w:start w:val="1"/>
+      <w:numFmt w:val="lowerRoman"/>
+      <w:lvlText w:val="%3."/>
+      <w:lvlJc w:val="right"/>
+      <w:pPr>
+        <w:ind w:left="2160" w:hanging="180"/>
+      </w:pPr>
+    </w:lvl>
+    <w:lvl w:ilvl="3" w:tplc="0409000F" w:tentative="1">
+      <w:start w:val="1"/>
+      <w:numFmt w:val="decimal"/>
+      <w:lvlText w:val="%4."/>
+      <w:lvlJc w:val="left"/>
+      <w:pPr>
+        <w:ind w:left="2880" w:hanging="360"/>
+      </w:pPr>
+    </w:lvl>
+    <w:lvl w:ilvl="4" w:tplc="04090019" w:tentative="1">
+      <w:start w:val="1"/>
+      <w:numFmt w:val="lowerLetter"/>
+      <w:lvlText w:val="%5."/>
+      <w:lvlJc w:val="left"/>
+      <w:pPr>
+        <w:ind w:left="3600" w:hanging="360"/>
+      </w:pPr>
+    </w:lvl>
+    <w:lvl w:ilvl="5" w:tplc="0409001B" w:tentative="1">
+      <w:start w:val="1"/>
+      <w:numFmt w:val="lowerRoman"/>
+      <w:lvlText w:val="%6."/>
+      <w:lvlJc w:val="right"/>
+      <w:pPr>
+        <w:ind w:left="4320" w:hanging="180"/>
+      </w:pPr>
+    </w:lvl>
+    <w:lvl w:ilvl="6" w:tplc="0409000F" w:tentative="1">
+      <w:start w:val="1"/>
+      <w:numFmt w:val="decimal"/>
+      <w:lvlText w:val="%7."/>
+      <w:lvlJc w:val="left"/>
+      <w:pPr>
+        <w:ind w:left="5040" w:hanging="360"/>
+      </w:pPr>
+    </w:lvl>
+    <w:lvl w:ilvl="7" w:tplc="04090019" w:tentative="1">
+      <w:start w:val="1"/>
+      <w:numFmt w:val="lowerLetter"/>
+      <w:lvlText w:val="%8."/>
+      <w:lvlJc w:val="left"/>
+      <w:pPr>
+        <w:ind w:left="5760" w:hanging="360"/>
+      </w:pPr>
+    </w:lvl>
+    <w:lvl w:ilvl="8" w:tplc="0409001B" w:tentative="1">
+      <w:start w:val="1"/>
+      <w:numFmt w:val="lowerRoman"/>
+      <w:lvlText w:val="%9."/>
+      <w:lvlJc w:val="right"/>
+      <w:pPr>
+        <w:ind w:left="6480" w:hanging="180"/>
+      </w:pPr>
+    </w:lvl>
+  </w:abstractNum>
+  <w:num w:numId="1">
+    <w:abstractNumId w:val="2"/>
+  </w:num>
+  <w:num w:numId="2">
+    <w:abstractNumId w:val="0"/>
+  </w:num>
+  <w:num w:numId="3">
+    <w:abstractNumId w:val="1"/>
+  </w:num>
+</w:numbering>
 </file>
 
 <file path=word/styles.xml><?xml version="1.0" encoding="utf-8"?>
@@ -307,6 +915,29 @@
     <w:qFormat/>
     <w:rsid w:val="001E0FBD"/>
   </w:style>
+  <w:style w:type="paragraph" w:styleId="Heading1">
+    <w:name w:val="heading 1"/>
+    <w:basedOn w:val="Normal"/>
+    <w:next w:val="Normal"/>
+    <w:link w:val="Heading1Char"/>
+    <w:uiPriority w:val="9"/>
+    <w:qFormat/>
+    <w:rsid w:val="00A31DE6"/>
+    <w:pPr>
+      <w:keepNext/>
+      <w:keepLines/>
+      <w:spacing w:before="480" w:after="0"/>
+      <w:outlineLvl w:val="0"/>
+    </w:pPr>
+    <w:rPr>
+      <w:rFonts w:asciiTheme="majorHAnsi" w:eastAsiaTheme="majorEastAsia" w:hAnsiTheme="majorHAnsi" w:cstheme="majorBidi"/>
+      <w:b/>
+      <w:bCs/>
+      <w:color w:val="365F91" w:themeColor="accent1" w:themeShade="BF"/>
+      <w:sz w:val="28"/>
+      <w:szCs w:val="28"/>
+    </w:rPr>
+  </w:style>
   <w:style w:type="character" w:default="1" w:styleId="DefaultParagraphFont">
     <w:name w:val="Default Paragraph Font"/>
     <w:uiPriority w:val="1"/>
@@ -334,6 +965,64 @@
     <w:uiPriority w:val="99"/>
     <w:semiHidden/>
     <w:unhideWhenUsed/>
+  </w:style>
+  <w:style w:type="character" w:customStyle="1" w:styleId="Heading1Char">
+    <w:name w:val="Heading 1 Char"/>
+    <w:basedOn w:val="DefaultParagraphFont"/>
+    <w:link w:val="Heading1"/>
+    <w:uiPriority w:val="9"/>
+    <w:rsid w:val="00A31DE6"/>
+    <w:rPr>
+      <w:rFonts w:asciiTheme="majorHAnsi" w:eastAsiaTheme="majorEastAsia" w:hAnsiTheme="majorHAnsi" w:cstheme="majorBidi"/>
+      <w:b/>
+      <w:bCs/>
+      <w:color w:val="365F91" w:themeColor="accent1" w:themeShade="BF"/>
+      <w:sz w:val="28"/>
+      <w:szCs w:val="28"/>
+    </w:rPr>
+  </w:style>
+  <w:style w:type="paragraph" w:styleId="TOCHeading">
+    <w:name w:val="TOC Heading"/>
+    <w:basedOn w:val="Heading1"/>
+    <w:next w:val="Normal"/>
+    <w:uiPriority w:val="39"/>
+    <w:semiHidden/>
+    <w:unhideWhenUsed/>
+    <w:qFormat/>
+    <w:rsid w:val="00A31DE6"/>
+    <w:pPr>
+      <w:outlineLvl w:val="9"/>
+    </w:pPr>
+  </w:style>
+  <w:style w:type="paragraph" w:styleId="BalloonText">
+    <w:name w:val="Balloon Text"/>
+    <w:basedOn w:val="Normal"/>
+    <w:link w:val="BalloonTextChar"/>
+    <w:uiPriority w:val="99"/>
+    <w:semiHidden/>
+    <w:unhideWhenUsed/>
+    <w:rsid w:val="00A31DE6"/>
+    <w:pPr>
+      <w:spacing w:after="0" w:line="240" w:lineRule="auto"/>
+    </w:pPr>
+    <w:rPr>
+      <w:rFonts w:ascii="Tahoma" w:hAnsi="Tahoma" w:cs="Tahoma"/>
+      <w:sz w:val="16"/>
+      <w:szCs w:val="16"/>
+    </w:rPr>
+  </w:style>
+  <w:style w:type="character" w:customStyle="1" w:styleId="BalloonTextChar">
+    <w:name w:val="Balloon Text Char"/>
+    <w:basedOn w:val="DefaultParagraphFont"/>
+    <w:link w:val="BalloonText"/>
+    <w:uiPriority w:val="99"/>
+    <w:semiHidden/>
+    <w:rsid w:val="00A31DE6"/>
+    <w:rPr>
+      <w:rFonts w:ascii="Tahoma" w:hAnsi="Tahoma" w:cs="Tahoma"/>
+      <w:sz w:val="16"/>
+      <w:szCs w:val="16"/>
+    </w:rPr>
   </w:style>
 </w:styles>
 </file>
@@ -626,7 +1315,7 @@
 </file>
 
 <file path=customXml/itemProps1.xml><?xml version="1.0" encoding="utf-8"?>
-<ds:datastoreItem xmlns:ds="http://schemas.openxmlformats.org/officeDocument/2006/customXml" ds:itemID="{FB77B41D-1533-4498-86F4-13F9F2304687}">
+<ds:datastoreItem xmlns:ds="http://schemas.openxmlformats.org/officeDocument/2006/customXml" ds:itemID="{1768CDA5-82DF-4E5D-9F46-04F55A13FCEF}">
   <ds:schemaRefs>
     <ds:schemaRef ds:uri="http://schemas.openxmlformats.org/officeDocument/2006/bibliography"/>
   </ds:schemaRefs>

</xml_diff>

<commit_message>
update Application Architecture.vsd and Mystifier Architecture Document.docx
</commit_message>
<xml_diff>
--- a/Mystifier Architecture Document.docx
+++ b/Mystifier Architecture Document.docx
@@ -1,6 +1,6 @@
 
 <file path=word/document.xml><?xml version="1.0" encoding="utf-8"?>
-<w:document xmlns:ve="http://schemas.openxmlformats.org/markup-compatibility/2006" xmlns:o="urn:schemas-microsoft-com:office:office" xmlns:r="http://schemas.openxmlformats.org/officeDocument/2006/relationships" xmlns:m="http://schemas.openxmlformats.org/officeDocument/2006/math" xmlns:v="urn:schemas-microsoft-com:vml" xmlns:wp="http://schemas.openxmlformats.org/drawingml/2006/wordprocessingDrawing" xmlns:w10="urn:schemas-microsoft-com:office:word" xmlns:w="http://schemas.openxmlformats.org/wordprocessingml/2006/main" xmlns:wne="http://schemas.microsoft.com/office/word/2006/wordml">
+<w:document xmlns:wpc="http://schemas.microsoft.com/office/word/2010/wordprocessingCanvas" xmlns:mc="http://schemas.openxmlformats.org/markup-compatibility/2006" xmlns:o="urn:schemas-microsoft-com:office:office" xmlns:r="http://schemas.openxmlformats.org/officeDocument/2006/relationships" xmlns:m="http://schemas.openxmlformats.org/officeDocument/2006/math" xmlns:v="urn:schemas-microsoft-com:vml" xmlns:wp14="http://schemas.microsoft.com/office/word/2010/wordprocessingDrawing" xmlns:wp="http://schemas.openxmlformats.org/drawingml/2006/wordprocessingDrawing" xmlns:w10="urn:schemas-microsoft-com:office:word" xmlns:w="http://schemas.openxmlformats.org/wordprocessingml/2006/main" xmlns:w14="http://schemas.microsoft.com/office/word/2010/wordml" xmlns:w15="http://schemas.microsoft.com/office/word/2012/wordml" xmlns:wpg="http://schemas.microsoft.com/office/word/2010/wordprocessingGroup" xmlns:wpi="http://schemas.microsoft.com/office/word/2010/wordprocessingInk" xmlns:wne="http://schemas.microsoft.com/office/word/2006/wordml" xmlns:wps="http://schemas.microsoft.com/office/word/2010/wordprocessingShape" mc:Ignorable="w14 w15 wp14">
   <w:body>
     <w:p>
       <w:pPr>
@@ -67,6 +67,7 @@
           <w:szCs w:val="72"/>
         </w:rPr>
       </w:pPr>
+      <w:proofErr w:type="spellStart"/>
       <w:r>
         <w:rPr>
           <w:rFonts w:ascii="Arial" w:hAnsi="Arial" w:cs="Arial"/>
@@ -74,7 +75,17 @@
           <w:sz w:val="72"/>
           <w:szCs w:val="72"/>
         </w:rPr>
-        <w:t xml:space="preserve">Mystifier </w:t>
+        <w:t>Mystifier</w:t>
+      </w:r>
+      <w:proofErr w:type="spellEnd"/>
+      <w:r>
+        <w:rPr>
+          <w:rFonts w:ascii="Arial" w:hAnsi="Arial" w:cs="Arial"/>
+          <w:b/>
+          <w:sz w:val="72"/>
+          <w:szCs w:val="72"/>
+        </w:rPr>
+        <w:t xml:space="preserve"> </w:t>
       </w:r>
     </w:p>
     <w:p>
@@ -116,64 +127,6 @@
         <w:br w:type="page"/>
       </w:r>
     </w:p>
-    <w:sdt>
-      <w:sdtPr>
-        <w:rPr>
-          <w:rFonts w:ascii="Times New Roman" w:eastAsiaTheme="minorHAnsi" w:hAnsi="Times New Roman" w:cs="Times New Roman"/>
-          <w:b w:val="0"/>
-          <w:bCs w:val="0"/>
-          <w:color w:val="000000"/>
-          <w:sz w:val="20"/>
-          <w:szCs w:val="20"/>
-        </w:rPr>
-        <w:id w:val="2244714"/>
-        <w:docPartObj>
-          <w:docPartGallery w:val="Table of Contents"/>
-          <w:docPartUnique/>
-        </w:docPartObj>
-      </w:sdtPr>
-      <w:sdtContent>
-        <w:p>
-          <w:pPr>
-            <w:pStyle w:val="TOCHeading"/>
-          </w:pPr>
-          <w:r>
-            <w:t>Contents</w:t>
-          </w:r>
-        </w:p>
-        <w:p>
-          <w:fldSimple w:instr=" TOC \o &quot;1-3&quot; \h \z \u ">
-            <w:r>
-              <w:rPr>
-                <w:b/>
-                <w:bCs/>
-                <w:noProof/>
-              </w:rPr>
-              <w:t>No table of contents entries found.</w:t>
-            </w:r>
-          </w:fldSimple>
-        </w:p>
-      </w:sdtContent>
-    </w:sdt>
-    <w:p>
-      <w:pPr>
-        <w:rPr>
-          <w:rFonts w:ascii="Arial" w:hAnsi="Arial" w:cs="Arial"/>
-          <w:b/>
-          <w:sz w:val="56"/>
-          <w:szCs w:val="56"/>
-        </w:rPr>
-      </w:pPr>
-      <w:r>
-        <w:rPr>
-          <w:rFonts w:ascii="Arial" w:hAnsi="Arial" w:cs="Arial"/>
-          <w:b/>
-          <w:sz w:val="56"/>
-          <w:szCs w:val="56"/>
-        </w:rPr>
-        <w:br w:type="page"/>
-      </w:r>
-    </w:p>
     <w:p>
       <w:pPr>
         <w:rPr>
@@ -209,7 +162,29 @@
           <w:sz w:val="32"/>
           <w:szCs w:val="32"/>
         </w:rPr>
-        <w:t>Do you agree with Mystifier to store external system data of users on their servers? Please answer with reasoning.</w:t>
+        <w:t xml:space="preserve">Do you agree with </w:t>
+      </w:r>
+      <w:proofErr w:type="spellStart"/>
+      <w:r>
+        <w:rPr>
+          <w:rFonts w:ascii="Arial" w:hAnsi="Arial" w:cs="Arial"/>
+          <w:b/>
+          <w:i/>
+          <w:sz w:val="32"/>
+          <w:szCs w:val="32"/>
+        </w:rPr>
+        <w:t>Mystifier</w:t>
+      </w:r>
+      <w:proofErr w:type="spellEnd"/>
+      <w:r>
+        <w:rPr>
+          <w:rFonts w:ascii="Arial" w:hAnsi="Arial" w:cs="Arial"/>
+          <w:b/>
+          <w:i/>
+          <w:sz w:val="32"/>
+          <w:szCs w:val="32"/>
+        </w:rPr>
+        <w:t xml:space="preserve"> to store external system data of users on their servers? Please answer with reasoning.</w:t>
       </w:r>
     </w:p>
     <w:p>
@@ -315,7 +290,27 @@
           <w:sz w:val="32"/>
           <w:szCs w:val="32"/>
         </w:rPr>
-        <w:t xml:space="preserve"> Mystifier.</w:t>
+        <w:t xml:space="preserve"> </w:t>
+      </w:r>
+      <w:proofErr w:type="spellStart"/>
+      <w:r>
+        <w:rPr>
+          <w:rFonts w:ascii="Arial" w:hAnsi="Arial" w:cs="Arial"/>
+          <w:i/>
+          <w:sz w:val="32"/>
+          <w:szCs w:val="32"/>
+        </w:rPr>
+        <w:t>Mystifier</w:t>
+      </w:r>
+      <w:proofErr w:type="spellEnd"/>
+      <w:r>
+        <w:rPr>
+          <w:rFonts w:ascii="Arial" w:hAnsi="Arial" w:cs="Arial"/>
+          <w:i/>
+          <w:sz w:val="32"/>
+          <w:szCs w:val="32"/>
+        </w:rPr>
+        <w:t>.</w:t>
       </w:r>
     </w:p>
     <w:p>
@@ -445,6 +440,179 @@
         </w:rPr>
         <w:t>me.</w:t>
       </w:r>
+    </w:p>
+    <w:p>
+      <w:pPr>
+        <w:rPr>
+          <w:rFonts w:ascii="Arial" w:hAnsi="Arial" w:cs="Arial"/>
+          <w:b/>
+          <w:i/>
+          <w:sz w:val="32"/>
+          <w:szCs w:val="32"/>
+        </w:rPr>
+      </w:pPr>
+      <w:bookmarkStart w:id="0" w:name="_GoBack"/>
+      <w:bookmarkEnd w:id="0"/>
+      <w:r>
+        <w:rPr>
+          <w:rFonts w:ascii="Arial" w:hAnsi="Arial" w:cs="Arial"/>
+          <w:b/>
+          <w:i/>
+          <w:sz w:val="32"/>
+          <w:szCs w:val="32"/>
+        </w:rPr>
+        <w:t>Question2#: What would be application architecture?</w:t>
+      </w:r>
+    </w:p>
+    <w:p>
+      <w:pPr>
+        <w:rPr>
+          <w:rFonts w:ascii="Arial" w:hAnsi="Arial" w:cs="Arial"/>
+          <w:b/>
+          <w:i/>
+          <w:sz w:val="32"/>
+          <w:szCs w:val="32"/>
+        </w:rPr>
+      </w:pPr>
+      <w:r>
+        <w:rPr>
+          <w:rFonts w:ascii="Arial" w:hAnsi="Arial" w:cs="Arial"/>
+          <w:b/>
+          <w:i/>
+          <w:sz w:val="32"/>
+          <w:szCs w:val="32"/>
+        </w:rPr>
+        <w:t>Question3#: Please create ERD with current information in hand.</w:t>
+      </w:r>
+    </w:p>
+    <w:p>
+      <w:pPr>
+        <w:rPr>
+          <w:rFonts w:ascii="Arial" w:hAnsi="Arial" w:cs="Arial"/>
+          <w:b/>
+          <w:i/>
+          <w:sz w:val="32"/>
+          <w:szCs w:val="32"/>
+        </w:rPr>
+      </w:pPr>
+      <w:r>
+        <w:rPr>
+          <w:rFonts w:ascii="Arial" w:hAnsi="Arial" w:cs="Arial"/>
+          <w:b/>
+          <w:i/>
+          <w:sz w:val="32"/>
+          <w:szCs w:val="32"/>
+        </w:rPr>
+        <w:t>Question4#: Please draw deployment diagram of above proposed solution.</w:t>
+      </w:r>
+    </w:p>
+    <w:p>
+      <w:pPr>
+        <w:rPr>
+          <w:rFonts w:ascii="Arial" w:hAnsi="Arial" w:cs="Arial"/>
+          <w:b/>
+          <w:i/>
+          <w:sz w:val="32"/>
+          <w:szCs w:val="32"/>
+        </w:rPr>
+      </w:pPr>
+      <w:r>
+        <w:rPr>
+          <w:rFonts w:ascii="Arial" w:hAnsi="Arial" w:cs="Arial"/>
+          <w:b/>
+          <w:i/>
+          <w:sz w:val="32"/>
+          <w:szCs w:val="32"/>
+        </w:rPr>
+        <w:t xml:space="preserve">Question5#: Which technologies you will propose to build above solution (Programming language, database </w:t>
+      </w:r>
+      <w:proofErr w:type="spellStart"/>
+      <w:r>
+        <w:rPr>
+          <w:rFonts w:ascii="Arial" w:hAnsi="Arial" w:cs="Arial"/>
+          <w:b/>
+          <w:i/>
+          <w:sz w:val="32"/>
+          <w:szCs w:val="32"/>
+        </w:rPr>
+        <w:t>etc</w:t>
+      </w:r>
+      <w:proofErr w:type="spellEnd"/>
+      <w:r>
+        <w:rPr>
+          <w:rFonts w:ascii="Arial" w:hAnsi="Arial" w:cs="Arial"/>
+          <w:b/>
+          <w:i/>
+          <w:sz w:val="32"/>
+          <w:szCs w:val="32"/>
+        </w:rPr>
+        <w:t>)?</w:t>
+      </w:r>
+    </w:p>
+    <w:p>
+      <w:pPr>
+        <w:rPr>
+          <w:rFonts w:ascii="Arial" w:hAnsi="Arial" w:cs="Arial"/>
+          <w:b/>
+          <w:i/>
+          <w:sz w:val="32"/>
+          <w:szCs w:val="32"/>
+        </w:rPr>
+      </w:pPr>
+      <w:r>
+        <w:rPr>
+          <w:rFonts w:ascii="Arial" w:hAnsi="Arial" w:cs="Arial"/>
+          <w:b/>
+          <w:i/>
+          <w:sz w:val="32"/>
+          <w:szCs w:val="32"/>
+        </w:rPr>
+        <w:t xml:space="preserve">Question6#: </w:t>
+      </w:r>
+      <w:proofErr w:type="spellStart"/>
+      <w:r>
+        <w:rPr>
+          <w:rFonts w:ascii="Arial" w:hAnsi="Arial" w:cs="Arial"/>
+          <w:b/>
+          <w:i/>
+          <w:sz w:val="32"/>
+          <w:szCs w:val="32"/>
+        </w:rPr>
+        <w:t>Mystifier</w:t>
+      </w:r>
+      <w:proofErr w:type="spellEnd"/>
+      <w:r>
+        <w:rPr>
+          <w:rFonts w:ascii="Arial" w:hAnsi="Arial" w:cs="Arial"/>
+          <w:b/>
+          <w:i/>
+          <w:sz w:val="32"/>
+          <w:szCs w:val="32"/>
+        </w:rPr>
+        <w:t xml:space="preserve"> has done marketing push now they  are expecting X number of users do you think proposed architecture will support X number of users and can be scaled up with company growing needs, if not then what changes are required to make solution scalable?</w:t>
+      </w:r>
+    </w:p>
+    <w:p>
+      <w:pPr>
+        <w:ind w:left="360"/>
+        <w:rPr>
+          <w:rFonts w:ascii="Arial" w:hAnsi="Arial" w:cs="Arial"/>
+          <w:b/>
+          <w:i/>
+          <w:sz w:val="32"/>
+          <w:szCs w:val="32"/>
+        </w:rPr>
+      </w:pPr>
+    </w:p>
+    <w:p>
+      <w:pPr>
+        <w:rPr>
+          <w:rFonts w:ascii="Arial" w:hAnsi="Arial" w:cs="Arial"/>
+          <w:i/>
+          <w:sz w:val="32"/>
+          <w:szCs w:val="32"/>
+        </w:rPr>
+      </w:pPr>
     </w:p>
     <w:sectPr>
       <w:pgSz w:w="12240" w:h="15840"/>
@@ -457,7 +625,7 @@
 </file>
 
 <file path=word/numbering.xml><?xml version="1.0" encoding="utf-8"?>
-<w:numbering xmlns:ve="http://schemas.openxmlformats.org/markup-compatibility/2006" xmlns:o="urn:schemas-microsoft-com:office:office" xmlns:r="http://schemas.openxmlformats.org/officeDocument/2006/relationships" xmlns:m="http://schemas.openxmlformats.org/officeDocument/2006/math" xmlns:v="urn:schemas-microsoft-com:vml" xmlns:wp="http://schemas.openxmlformats.org/drawingml/2006/wordprocessingDrawing" xmlns:w10="urn:schemas-microsoft-com:office:word" xmlns:w="http://schemas.openxmlformats.org/wordprocessingml/2006/main" xmlns:wne="http://schemas.microsoft.com/office/word/2006/wordml">
+<w:numbering xmlns:wpc="http://schemas.microsoft.com/office/word/2010/wordprocessingCanvas" xmlns:mc="http://schemas.openxmlformats.org/markup-compatibility/2006" xmlns:o="urn:schemas-microsoft-com:office:office" xmlns:r="http://schemas.openxmlformats.org/officeDocument/2006/relationships" xmlns:m="http://schemas.openxmlformats.org/officeDocument/2006/math" xmlns:v="urn:schemas-microsoft-com:vml" xmlns:wp14="http://schemas.microsoft.com/office/word/2010/wordprocessingDrawing" xmlns:wp="http://schemas.openxmlformats.org/drawingml/2006/wordprocessingDrawing" xmlns:w10="urn:schemas-microsoft-com:office:word" xmlns:w="http://schemas.openxmlformats.org/wordprocessingml/2006/main" xmlns:w14="http://schemas.microsoft.com/office/word/2010/wordml" xmlns:w15="http://schemas.microsoft.com/office/word/2012/wordml" xmlns:wpg="http://schemas.microsoft.com/office/word/2010/wordprocessingGroup" xmlns:wpi="http://schemas.microsoft.com/office/word/2010/wordprocessingInk" xmlns:wne="http://schemas.microsoft.com/office/word/2006/wordml" xmlns:wps="http://schemas.microsoft.com/office/word/2010/wordprocessingShape" mc:Ignorable="w14 w15 wp14">
   <w:abstractNum w:abstractNumId="0">
     <w:nsid w:val="1B7B63E9"/>
     <w:multiLevelType w:val="hybridMultilevel"/>
@@ -756,7 +924,7 @@
 </file>
 
 <file path=word/styles.xml><?xml version="1.0" encoding="utf-8"?>
-<w:styles xmlns:r="http://schemas.openxmlformats.org/officeDocument/2006/relationships" xmlns:w="http://schemas.openxmlformats.org/wordprocessingml/2006/main">
+<w:styles xmlns:mc="http://schemas.openxmlformats.org/markup-compatibility/2006" xmlns:r="http://schemas.openxmlformats.org/officeDocument/2006/relationships" xmlns:w="http://schemas.openxmlformats.org/wordprocessingml/2006/main" xmlns:w14="http://schemas.microsoft.com/office/word/2010/wordml" xmlns:w15="http://schemas.microsoft.com/office/word/2012/wordml" mc:Ignorable="w14 w15">
   <w:docDefaults>
     <w:rPrDefault>
       <w:rPr>
@@ -771,144 +939,378 @@
       </w:pPr>
     </w:pPrDefault>
   </w:docDefaults>
-  <w:latentStyles w:defLockedState="0" w:defUIPriority="99" w:defSemiHidden="1" w:defUnhideWhenUsed="1" w:defQFormat="0" w:count="267">
-    <w:lsdException w:name="Normal" w:semiHidden="0" w:uiPriority="0" w:unhideWhenUsed="0" w:qFormat="1"/>
-    <w:lsdException w:name="heading 1" w:semiHidden="0" w:uiPriority="9" w:unhideWhenUsed="0" w:qFormat="1"/>
-    <w:lsdException w:name="heading 2" w:uiPriority="9" w:qFormat="1"/>
-    <w:lsdException w:name="heading 3" w:uiPriority="9" w:qFormat="1"/>
-    <w:lsdException w:name="heading 4" w:uiPriority="9" w:qFormat="1"/>
-    <w:lsdException w:name="heading 5" w:uiPriority="9" w:qFormat="1"/>
-    <w:lsdException w:name="heading 6" w:uiPriority="9" w:qFormat="1"/>
-    <w:lsdException w:name="heading 7" w:uiPriority="9" w:qFormat="1"/>
-    <w:lsdException w:name="heading 8" w:uiPriority="9" w:qFormat="1"/>
-    <w:lsdException w:name="heading 9" w:uiPriority="9" w:qFormat="1"/>
-    <w:lsdException w:name="toc 1" w:uiPriority="39"/>
-    <w:lsdException w:name="toc 2" w:uiPriority="39"/>
-    <w:lsdException w:name="toc 3" w:uiPriority="39"/>
-    <w:lsdException w:name="toc 4" w:uiPriority="39"/>
-    <w:lsdException w:name="toc 5" w:uiPriority="39"/>
-    <w:lsdException w:name="toc 6" w:uiPriority="39"/>
-    <w:lsdException w:name="toc 7" w:uiPriority="39"/>
-    <w:lsdException w:name="toc 8" w:uiPriority="39"/>
-    <w:lsdException w:name="toc 9" w:uiPriority="39"/>
-    <w:lsdException w:name="caption" w:uiPriority="35" w:qFormat="1"/>
-    <w:lsdException w:name="Title" w:semiHidden="0" w:uiPriority="10" w:unhideWhenUsed="0" w:qFormat="1"/>
-    <w:lsdException w:name="Default Paragraph Font" w:uiPriority="1"/>
-    <w:lsdException w:name="Subtitle" w:semiHidden="0" w:uiPriority="11" w:unhideWhenUsed="0" w:qFormat="1"/>
-    <w:lsdException w:name="Strong" w:semiHidden="0" w:uiPriority="22" w:unhideWhenUsed="0" w:qFormat="1"/>
-    <w:lsdException w:name="Emphasis" w:semiHidden="0" w:uiPriority="20" w:unhideWhenUsed="0" w:qFormat="1"/>
-    <w:lsdException w:name="Table Grid" w:semiHidden="0" w:uiPriority="59" w:unhideWhenUsed="0"/>
-    <w:lsdException w:name="Placeholder Text" w:unhideWhenUsed="0"/>
-    <w:lsdException w:name="No Spacing" w:semiHidden="0" w:uiPriority="1" w:unhideWhenUsed="0" w:qFormat="1"/>
-    <w:lsdException w:name="Light Shading" w:semiHidden="0" w:uiPriority="60" w:unhideWhenUsed="0"/>
-    <w:lsdException w:name="Light List" w:semiHidden="0" w:uiPriority="61" w:unhideWhenUsed="0"/>
-    <w:lsdException w:name="Light Grid" w:semiHidden="0" w:uiPriority="62" w:unhideWhenUsed="0"/>
-    <w:lsdException w:name="Medium Shading 1" w:semiHidden="0" w:uiPriority="63" w:unhideWhenUsed="0"/>
-    <w:lsdException w:name="Medium Shading 2" w:semiHidden="0" w:uiPriority="64" w:unhideWhenUsed="0"/>
-    <w:lsdException w:name="Medium List 1" w:semiHidden="0" w:uiPriority="65" w:unhideWhenUsed="0"/>
-    <w:lsdException w:name="Medium List 2" w:semiHidden="0" w:uiPriority="66" w:unhideWhenUsed="0"/>
-    <w:lsdException w:name="Medium Grid 1" w:semiHidden="0" w:uiPriority="67" w:unhideWhenUsed="0"/>
-    <w:lsdException w:name="Medium Grid 2" w:semiHidden="0" w:uiPriority="68" w:unhideWhenUsed="0"/>
-    <w:lsdException w:name="Medium Grid 3" w:semiHidden="0" w:uiPriority="69" w:unhideWhenUsed="0"/>
-    <w:lsdException w:name="Dark List" w:semiHidden="0" w:uiPriority="70" w:unhideWhenUsed="0"/>
-    <w:lsdException w:name="Colorful Shading" w:semiHidden="0" w:uiPriority="71" w:unhideWhenUsed="0"/>
-    <w:lsdException w:name="Colorful List" w:semiHidden="0" w:uiPriority="72" w:unhideWhenUsed="0"/>
-    <w:lsdException w:name="Colorful Grid" w:semiHidden="0" w:uiPriority="73" w:unhideWhenUsed="0"/>
-    <w:lsdException w:name="Light Shading Accent 1" w:semiHidden="0" w:uiPriority="60" w:unhideWhenUsed="0"/>
-    <w:lsdException w:name="Light List Accent 1" w:semiHidden="0" w:uiPriority="61" w:unhideWhenUsed="0"/>
-    <w:lsdException w:name="Light Grid Accent 1" w:semiHidden="0" w:uiPriority="62" w:unhideWhenUsed="0"/>
-    <w:lsdException w:name="Medium Shading 1 Accent 1" w:semiHidden="0" w:uiPriority="63" w:unhideWhenUsed="0"/>
-    <w:lsdException w:name="Medium Shading 2 Accent 1" w:semiHidden="0" w:uiPriority="64" w:unhideWhenUsed="0"/>
-    <w:lsdException w:name="Medium List 1 Accent 1" w:semiHidden="0" w:uiPriority="65" w:unhideWhenUsed="0"/>
-    <w:lsdException w:name="Revision" w:unhideWhenUsed="0"/>
-    <w:lsdException w:name="List Paragraph" w:semiHidden="0" w:uiPriority="34" w:unhideWhenUsed="0" w:qFormat="1"/>
-    <w:lsdException w:name="Quote" w:semiHidden="0" w:uiPriority="29" w:unhideWhenUsed="0" w:qFormat="1"/>
-    <w:lsdException w:name="Intense Quote" w:semiHidden="0" w:uiPriority="30" w:unhideWhenUsed="0" w:qFormat="1"/>
-    <w:lsdException w:name="Medium List 2 Accent 1" w:semiHidden="0" w:uiPriority="66" w:unhideWhenUsed="0"/>
-    <w:lsdException w:name="Medium Grid 1 Accent 1" w:semiHidden="0" w:uiPriority="67" w:unhideWhenUsed="0"/>
-    <w:lsdException w:name="Medium Grid 2 Accent 1" w:semiHidden="0" w:uiPriority="68" w:unhideWhenUsed="0"/>
-    <w:lsdException w:name="Medium Grid 3 Accent 1" w:semiHidden="0" w:uiPriority="69" w:unhideWhenUsed="0"/>
-    <w:lsdException w:name="Dark List Accent 1" w:semiHidden="0" w:uiPriority="70" w:unhideWhenUsed="0"/>
-    <w:lsdException w:name="Colorful Shading Accent 1" w:semiHidden="0" w:uiPriority="71" w:unhideWhenUsed="0"/>
-    <w:lsdException w:name="Colorful List Accent 1" w:semiHidden="0" w:uiPriority="72" w:unhideWhenUsed="0"/>
-    <w:lsdException w:name="Colorful Grid Accent 1" w:semiHidden="0" w:uiPriority="73" w:unhideWhenUsed="0"/>
-    <w:lsdException w:name="Light Shading Accent 2" w:semiHidden="0" w:uiPriority="60" w:unhideWhenUsed="0"/>
-    <w:lsdException w:name="Light List Accent 2" w:semiHidden="0" w:uiPriority="61" w:unhideWhenUsed="0"/>
-    <w:lsdException w:name="Light Grid Accent 2" w:semiHidden="0" w:uiPriority="62" w:unhideWhenUsed="0"/>
-    <w:lsdException w:name="Medium Shading 1 Accent 2" w:semiHidden="0" w:uiPriority="63" w:unhideWhenUsed="0"/>
-    <w:lsdException w:name="Medium Shading 2 Accent 2" w:semiHidden="0" w:uiPriority="64" w:unhideWhenUsed="0"/>
-    <w:lsdException w:name="Medium List 1 Accent 2" w:semiHidden="0" w:uiPriority="65" w:unhideWhenUsed="0"/>
-    <w:lsdException w:name="Medium List 2 Accent 2" w:semiHidden="0" w:uiPriority="66" w:unhideWhenUsed="0"/>
-    <w:lsdException w:name="Medium Grid 1 Accent 2" w:semiHidden="0" w:uiPriority="67" w:unhideWhenUsed="0"/>
-    <w:lsdException w:name="Medium Grid 2 Accent 2" w:semiHidden="0" w:uiPriority="68" w:unhideWhenUsed="0"/>
-    <w:lsdException w:name="Medium Grid 3 Accent 2" w:semiHidden="0" w:uiPriority="69" w:unhideWhenUsed="0"/>
-    <w:lsdException w:name="Dark List Accent 2" w:semiHidden="0" w:uiPriority="70" w:unhideWhenUsed="0"/>
-    <w:lsdException w:name="Colorful Shading Accent 2" w:semiHidden="0" w:uiPriority="71" w:unhideWhenUsed="0"/>
-    <w:lsdException w:name="Colorful List Accent 2" w:semiHidden="0" w:uiPriority="72" w:unhideWhenUsed="0"/>
-    <w:lsdException w:name="Colorful Grid Accent 2" w:semiHidden="0" w:uiPriority="73" w:unhideWhenUsed="0"/>
-    <w:lsdException w:name="Light Shading Accent 3" w:semiHidden="0" w:uiPriority="60" w:unhideWhenUsed="0"/>
-    <w:lsdException w:name="Light List Accent 3" w:semiHidden="0" w:uiPriority="61" w:unhideWhenUsed="0"/>
-    <w:lsdException w:name="Light Grid Accent 3" w:semiHidden="0" w:uiPriority="62" w:unhideWhenUsed="0"/>
-    <w:lsdException w:name="Medium Shading 1 Accent 3" w:semiHidden="0" w:uiPriority="63" w:unhideWhenUsed="0"/>
-    <w:lsdException w:name="Medium Shading 2 Accent 3" w:semiHidden="0" w:uiPriority="64" w:unhideWhenUsed="0"/>
-    <w:lsdException w:name="Medium List 1 Accent 3" w:semiHidden="0" w:uiPriority="65" w:unhideWhenUsed="0"/>
-    <w:lsdException w:name="Medium List 2 Accent 3" w:semiHidden="0" w:uiPriority="66" w:unhideWhenUsed="0"/>
-    <w:lsdException w:name="Medium Grid 1 Accent 3" w:semiHidden="0" w:uiPriority="67" w:unhideWhenUsed="0"/>
-    <w:lsdException w:name="Medium Grid 2 Accent 3" w:semiHidden="0" w:uiPriority="68" w:unhideWhenUsed="0"/>
-    <w:lsdException w:name="Medium Grid 3 Accent 3" w:semiHidden="0" w:uiPriority="69" w:unhideWhenUsed="0"/>
-    <w:lsdException w:name="Dark List Accent 3" w:semiHidden="0" w:uiPriority="70" w:unhideWhenUsed="0"/>
-    <w:lsdException w:name="Colorful Shading Accent 3" w:semiHidden="0" w:uiPriority="71" w:unhideWhenUsed="0"/>
-    <w:lsdException w:name="Colorful List Accent 3" w:semiHidden="0" w:uiPriority="72" w:unhideWhenUsed="0"/>
-    <w:lsdException w:name="Colorful Grid Accent 3" w:semiHidden="0" w:uiPriority="73" w:unhideWhenUsed="0"/>
-    <w:lsdException w:name="Light Shading Accent 4" w:semiHidden="0" w:uiPriority="60" w:unhideWhenUsed="0"/>
-    <w:lsdException w:name="Light List Accent 4" w:semiHidden="0" w:uiPriority="61" w:unhideWhenUsed="0"/>
-    <w:lsdException w:name="Light Grid Accent 4" w:semiHidden="0" w:uiPriority="62" w:unhideWhenUsed="0"/>
-    <w:lsdException w:name="Medium Shading 1 Accent 4" w:semiHidden="0" w:uiPriority="63" w:unhideWhenUsed="0"/>
-    <w:lsdException w:name="Medium Shading 2 Accent 4" w:semiHidden="0" w:uiPriority="64" w:unhideWhenUsed="0"/>
-    <w:lsdException w:name="Medium List 1 Accent 4" w:semiHidden="0" w:uiPriority="65" w:unhideWhenUsed="0"/>
-    <w:lsdException w:name="Medium List 2 Accent 4" w:semiHidden="0" w:uiPriority="66" w:unhideWhenUsed="0"/>
-    <w:lsdException w:name="Medium Grid 1 Accent 4" w:semiHidden="0" w:uiPriority="67" w:unhideWhenUsed="0"/>
-    <w:lsdException w:name="Medium Grid 2 Accent 4" w:semiHidden="0" w:uiPriority="68" w:unhideWhenUsed="0"/>
-    <w:lsdException w:name="Medium Grid 3 Accent 4" w:semiHidden="0" w:uiPriority="69" w:unhideWhenUsed="0"/>
-    <w:lsdException w:name="Dark List Accent 4" w:semiHidden="0" w:uiPriority="70" w:unhideWhenUsed="0"/>
-    <w:lsdException w:name="Colorful Shading Accent 4" w:semiHidden="0" w:uiPriority="71" w:unhideWhenUsed="0"/>
-    <w:lsdException w:name="Colorful List Accent 4" w:semiHidden="0" w:uiPriority="72" w:unhideWhenUsed="0"/>
-    <w:lsdException w:name="Colorful Grid Accent 4" w:semiHidden="0" w:uiPriority="73" w:unhideWhenUsed="0"/>
-    <w:lsdException w:name="Light Shading Accent 5" w:semiHidden="0" w:uiPriority="60" w:unhideWhenUsed="0"/>
-    <w:lsdException w:name="Light List Accent 5" w:semiHidden="0" w:uiPriority="61" w:unhideWhenUsed="0"/>
-    <w:lsdException w:name="Light Grid Accent 5" w:semiHidden="0" w:uiPriority="62" w:unhideWhenUsed="0"/>
-    <w:lsdException w:name="Medium Shading 1 Accent 5" w:semiHidden="0" w:uiPriority="63" w:unhideWhenUsed="0"/>
-    <w:lsdException w:name="Medium Shading 2 Accent 5" w:semiHidden="0" w:uiPriority="64" w:unhideWhenUsed="0"/>
-    <w:lsdException w:name="Medium List 1 Accent 5" w:semiHidden="0" w:uiPriority="65" w:unhideWhenUsed="0"/>
-    <w:lsdException w:name="Medium List 2 Accent 5" w:semiHidden="0" w:uiPriority="66" w:unhideWhenUsed="0"/>
-    <w:lsdException w:name="Medium Grid 1 Accent 5" w:semiHidden="0" w:uiPriority="67" w:unhideWhenUsed="0"/>
-    <w:lsdException w:name="Medium Grid 2 Accent 5" w:semiHidden="0" w:uiPriority="68" w:unhideWhenUsed="0"/>
-    <w:lsdException w:name="Medium Grid 3 Accent 5" w:semiHidden="0" w:uiPriority="69" w:unhideWhenUsed="0"/>
-    <w:lsdException w:name="Dark List Accent 5" w:semiHidden="0" w:uiPriority="70" w:unhideWhenUsed="0"/>
-    <w:lsdException w:name="Colorful Shading Accent 5" w:semiHidden="0" w:uiPriority="71" w:unhideWhenUsed="0"/>
-    <w:lsdException w:name="Colorful List Accent 5" w:semiHidden="0" w:uiPriority="72" w:unhideWhenUsed="0"/>
-    <w:lsdException w:name="Colorful Grid Accent 5" w:semiHidden="0" w:uiPriority="73" w:unhideWhenUsed="0"/>
-    <w:lsdException w:name="Light Shading Accent 6" w:semiHidden="0" w:uiPriority="60" w:unhideWhenUsed="0"/>
-    <w:lsdException w:name="Light List Accent 6" w:semiHidden="0" w:uiPriority="61" w:unhideWhenUsed="0"/>
-    <w:lsdException w:name="Light Grid Accent 6" w:semiHidden="0" w:uiPriority="62" w:unhideWhenUsed="0"/>
-    <w:lsdException w:name="Medium Shading 1 Accent 6" w:semiHidden="0" w:uiPriority="63" w:unhideWhenUsed="0"/>
-    <w:lsdException w:name="Medium Shading 2 Accent 6" w:semiHidden="0" w:uiPriority="64" w:unhideWhenUsed="0"/>
-    <w:lsdException w:name="Medium List 1 Accent 6" w:semiHidden="0" w:uiPriority="65" w:unhideWhenUsed="0"/>
-    <w:lsdException w:name="Medium List 2 Accent 6" w:semiHidden="0" w:uiPriority="66" w:unhideWhenUsed="0"/>
-    <w:lsdException w:name="Medium Grid 1 Accent 6" w:semiHidden="0" w:uiPriority="67" w:unhideWhenUsed="0"/>
-    <w:lsdException w:name="Medium Grid 2 Accent 6" w:semiHidden="0" w:uiPriority="68" w:unhideWhenUsed="0"/>
-    <w:lsdException w:name="Medium Grid 3 Accent 6" w:semiHidden="0" w:uiPriority="69" w:unhideWhenUsed="0"/>
-    <w:lsdException w:name="Dark List Accent 6" w:semiHidden="0" w:uiPriority="70" w:unhideWhenUsed="0"/>
-    <w:lsdException w:name="Colorful Shading Accent 6" w:semiHidden="0" w:uiPriority="71" w:unhideWhenUsed="0"/>
-    <w:lsdException w:name="Colorful List Accent 6" w:semiHidden="0" w:uiPriority="72" w:unhideWhenUsed="0"/>
-    <w:lsdException w:name="Colorful Grid Accent 6" w:semiHidden="0" w:uiPriority="73" w:unhideWhenUsed="0"/>
-    <w:lsdException w:name="Subtle Emphasis" w:semiHidden="0" w:uiPriority="19" w:unhideWhenUsed="0" w:qFormat="1"/>
-    <w:lsdException w:name="Intense Emphasis" w:semiHidden="0" w:uiPriority="21" w:unhideWhenUsed="0" w:qFormat="1"/>
-    <w:lsdException w:name="Subtle Reference" w:semiHidden="0" w:uiPriority="31" w:unhideWhenUsed="0" w:qFormat="1"/>
-    <w:lsdException w:name="Intense Reference" w:semiHidden="0" w:uiPriority="32" w:unhideWhenUsed="0" w:qFormat="1"/>
-    <w:lsdException w:name="Book Title" w:semiHidden="0" w:uiPriority="33" w:unhideWhenUsed="0" w:qFormat="1"/>
-    <w:lsdException w:name="Bibliography" w:uiPriority="37"/>
-    <w:lsdException w:name="TOC Heading" w:uiPriority="39" w:qFormat="1"/>
+  <w:latentStyles w:defLockedState="0" w:defUIPriority="99" w:defSemiHidden="0" w:defUnhideWhenUsed="0" w:defQFormat="0" w:count="371">
+    <w:lsdException w:name="Normal" w:uiPriority="0" w:qFormat="1"/>
+    <w:lsdException w:name="heading 1" w:uiPriority="9" w:qFormat="1"/>
+    <w:lsdException w:name="heading 2" w:semiHidden="1" w:uiPriority="9" w:unhideWhenUsed="1" w:qFormat="1"/>
+    <w:lsdException w:name="heading 3" w:semiHidden="1" w:uiPriority="9" w:unhideWhenUsed="1" w:qFormat="1"/>
+    <w:lsdException w:name="heading 4" w:semiHidden="1" w:uiPriority="9" w:unhideWhenUsed="1" w:qFormat="1"/>
+    <w:lsdException w:name="heading 5" w:semiHidden="1" w:uiPriority="9" w:unhideWhenUsed="1" w:qFormat="1"/>
+    <w:lsdException w:name="heading 6" w:semiHidden="1" w:uiPriority="9" w:unhideWhenUsed="1" w:qFormat="1"/>
+    <w:lsdException w:name="heading 7" w:semiHidden="1" w:uiPriority="9" w:unhideWhenUsed="1" w:qFormat="1"/>
+    <w:lsdException w:name="heading 8" w:semiHidden="1" w:uiPriority="9" w:unhideWhenUsed="1" w:qFormat="1"/>
+    <w:lsdException w:name="heading 9" w:semiHidden="1" w:uiPriority="9" w:unhideWhenUsed="1" w:qFormat="1"/>
+    <w:lsdException w:name="index 1" w:semiHidden="1" w:unhideWhenUsed="1"/>
+    <w:lsdException w:name="index 2" w:semiHidden="1" w:unhideWhenUsed="1"/>
+    <w:lsdException w:name="index 3" w:semiHidden="1" w:unhideWhenUsed="1"/>
+    <w:lsdException w:name="index 4" w:semiHidden="1" w:unhideWhenUsed="1"/>
+    <w:lsdException w:name="index 5" w:semiHidden="1" w:unhideWhenUsed="1"/>
+    <w:lsdException w:name="index 6" w:semiHidden="1" w:unhideWhenUsed="1"/>
+    <w:lsdException w:name="index 7" w:semiHidden="1" w:unhideWhenUsed="1"/>
+    <w:lsdException w:name="index 8" w:semiHidden="1" w:unhideWhenUsed="1"/>
+    <w:lsdException w:name="index 9" w:semiHidden="1" w:unhideWhenUsed="1"/>
+    <w:lsdException w:name="toc 1" w:semiHidden="1" w:uiPriority="39" w:unhideWhenUsed="1"/>
+    <w:lsdException w:name="toc 2" w:semiHidden="1" w:uiPriority="39" w:unhideWhenUsed="1"/>
+    <w:lsdException w:name="toc 3" w:semiHidden="1" w:uiPriority="39" w:unhideWhenUsed="1"/>
+    <w:lsdException w:name="toc 4" w:semiHidden="1" w:uiPriority="39" w:unhideWhenUsed="1"/>
+    <w:lsdException w:name="toc 5" w:semiHidden="1" w:uiPriority="39" w:unhideWhenUsed="1"/>
+    <w:lsdException w:name="toc 6" w:semiHidden="1" w:uiPriority="39" w:unhideWhenUsed="1"/>
+    <w:lsdException w:name="toc 7" w:semiHidden="1" w:uiPriority="39" w:unhideWhenUsed="1"/>
+    <w:lsdException w:name="toc 8" w:semiHidden="1" w:uiPriority="39" w:unhideWhenUsed="1"/>
+    <w:lsdException w:name="toc 9" w:semiHidden="1" w:uiPriority="39" w:unhideWhenUsed="1"/>
+    <w:lsdException w:name="Normal Indent" w:semiHidden="1" w:unhideWhenUsed="1"/>
+    <w:lsdException w:name="footnote text" w:semiHidden="1" w:unhideWhenUsed="1"/>
+    <w:lsdException w:name="annotation text" w:semiHidden="1" w:unhideWhenUsed="1"/>
+    <w:lsdException w:name="header" w:semiHidden="1" w:unhideWhenUsed="1"/>
+    <w:lsdException w:name="footer" w:semiHidden="1" w:unhideWhenUsed="1"/>
+    <w:lsdException w:name="index heading" w:semiHidden="1" w:unhideWhenUsed="1"/>
+    <w:lsdException w:name="caption" w:semiHidden="1" w:uiPriority="35" w:unhideWhenUsed="1" w:qFormat="1"/>
+    <w:lsdException w:name="table of figures" w:semiHidden="1" w:unhideWhenUsed="1"/>
+    <w:lsdException w:name="envelope address" w:semiHidden="1" w:unhideWhenUsed="1"/>
+    <w:lsdException w:name="envelope return" w:semiHidden="1" w:unhideWhenUsed="1"/>
+    <w:lsdException w:name="footnote reference" w:semiHidden="1" w:unhideWhenUsed="1"/>
+    <w:lsdException w:name="annotation reference" w:semiHidden="1" w:unhideWhenUsed="1"/>
+    <w:lsdException w:name="line number" w:semiHidden="1" w:unhideWhenUsed="1"/>
+    <w:lsdException w:name="page number" w:semiHidden="1" w:unhideWhenUsed="1"/>
+    <w:lsdException w:name="endnote reference" w:semiHidden="1" w:unhideWhenUsed="1"/>
+    <w:lsdException w:name="endnote text" w:semiHidden="1" w:unhideWhenUsed="1"/>
+    <w:lsdException w:name="table of authorities" w:semiHidden="1" w:unhideWhenUsed="1"/>
+    <w:lsdException w:name="macro" w:semiHidden="1" w:unhideWhenUsed="1"/>
+    <w:lsdException w:name="toa heading" w:semiHidden="1" w:unhideWhenUsed="1"/>
+    <w:lsdException w:name="List" w:semiHidden="1" w:unhideWhenUsed="1"/>
+    <w:lsdException w:name="List Bullet" w:semiHidden="1" w:unhideWhenUsed="1"/>
+    <w:lsdException w:name="List Number" w:semiHidden="1" w:unhideWhenUsed="1"/>
+    <w:lsdException w:name="List 2" w:semiHidden="1" w:unhideWhenUsed="1"/>
+    <w:lsdException w:name="List 3" w:semiHidden="1" w:unhideWhenUsed="1"/>
+    <w:lsdException w:name="List 4" w:semiHidden="1" w:unhideWhenUsed="1"/>
+    <w:lsdException w:name="List 5" w:semiHidden="1" w:unhideWhenUsed="1"/>
+    <w:lsdException w:name="List Bullet 2" w:semiHidden="1" w:unhideWhenUsed="1"/>
+    <w:lsdException w:name="List Bullet 3" w:semiHidden="1" w:unhideWhenUsed="1"/>
+    <w:lsdException w:name="List Bullet 4" w:semiHidden="1" w:unhideWhenUsed="1"/>
+    <w:lsdException w:name="List Bullet 5" w:semiHidden="1" w:unhideWhenUsed="1"/>
+    <w:lsdException w:name="List Number 2" w:semiHidden="1" w:unhideWhenUsed="1"/>
+    <w:lsdException w:name="List Number 3" w:semiHidden="1" w:unhideWhenUsed="1"/>
+    <w:lsdException w:name="List Number 4" w:semiHidden="1" w:unhideWhenUsed="1"/>
+    <w:lsdException w:name="List Number 5" w:semiHidden="1" w:unhideWhenUsed="1"/>
+    <w:lsdException w:name="Title" w:uiPriority="10" w:qFormat="1"/>
+    <w:lsdException w:name="Closing" w:semiHidden="1" w:unhideWhenUsed="1"/>
+    <w:lsdException w:name="Signature" w:semiHidden="1" w:unhideWhenUsed="1"/>
+    <w:lsdException w:name="Default Paragraph Font" w:semiHidden="1" w:uiPriority="1" w:unhideWhenUsed="1"/>
+    <w:lsdException w:name="Body Text" w:semiHidden="1" w:unhideWhenUsed="1"/>
+    <w:lsdException w:name="Body Text Indent" w:semiHidden="1" w:unhideWhenUsed="1"/>
+    <w:lsdException w:name="List Continue" w:semiHidden="1" w:unhideWhenUsed="1"/>
+    <w:lsdException w:name="List Continue 2" w:semiHidden="1" w:unhideWhenUsed="1"/>
+    <w:lsdException w:name="List Continue 3" w:semiHidden="1" w:unhideWhenUsed="1"/>
+    <w:lsdException w:name="List Continue 4" w:semiHidden="1" w:unhideWhenUsed="1"/>
+    <w:lsdException w:name="List Continue 5" w:semiHidden="1" w:unhideWhenUsed="1"/>
+    <w:lsdException w:name="Message Header" w:semiHidden="1" w:unhideWhenUsed="1"/>
+    <w:lsdException w:name="Subtitle" w:uiPriority="11" w:qFormat="1"/>
+    <w:lsdException w:name="Salutation" w:semiHidden="1" w:unhideWhenUsed="1"/>
+    <w:lsdException w:name="Date" w:semiHidden="1" w:unhideWhenUsed="1"/>
+    <w:lsdException w:name="Body Text First Indent" w:semiHidden="1" w:unhideWhenUsed="1"/>
+    <w:lsdException w:name="Body Text First Indent 2" w:semiHidden="1" w:unhideWhenUsed="1"/>
+    <w:lsdException w:name="Note Heading" w:semiHidden="1" w:unhideWhenUsed="1"/>
+    <w:lsdException w:name="Body Text 2" w:semiHidden="1" w:unhideWhenUsed="1"/>
+    <w:lsdException w:name="Body Text 3" w:semiHidden="1" w:unhideWhenUsed="1"/>
+    <w:lsdException w:name="Body Text Indent 2" w:semiHidden="1" w:unhideWhenUsed="1"/>
+    <w:lsdException w:name="Body Text Indent 3" w:semiHidden="1" w:unhideWhenUsed="1"/>
+    <w:lsdException w:name="Block Text" w:semiHidden="1" w:unhideWhenUsed="1"/>
+    <w:lsdException w:name="Hyperlink" w:semiHidden="1" w:unhideWhenUsed="1"/>
+    <w:lsdException w:name="FollowedHyperlink" w:semiHidden="1" w:unhideWhenUsed="1"/>
+    <w:lsdException w:name="Strong" w:uiPriority="22" w:qFormat="1"/>
+    <w:lsdException w:name="Emphasis" w:uiPriority="20" w:qFormat="1"/>
+    <w:lsdException w:name="Document Map" w:semiHidden="1" w:unhideWhenUsed="1"/>
+    <w:lsdException w:name="Plain Text" w:semiHidden="1" w:unhideWhenUsed="1"/>
+    <w:lsdException w:name="E-mail Signature" w:semiHidden="1" w:unhideWhenUsed="1"/>
+    <w:lsdException w:name="HTML Top of Form" w:semiHidden="1" w:unhideWhenUsed="1"/>
+    <w:lsdException w:name="HTML Bottom of Form" w:semiHidden="1" w:unhideWhenUsed="1"/>
+    <w:lsdException w:name="Normal (Web)" w:semiHidden="1" w:unhideWhenUsed="1"/>
+    <w:lsdException w:name="HTML Acronym" w:semiHidden="1" w:unhideWhenUsed="1"/>
+    <w:lsdException w:name="HTML Address" w:semiHidden="1" w:unhideWhenUsed="1"/>
+    <w:lsdException w:name="HTML Cite" w:semiHidden="1" w:unhideWhenUsed="1"/>
+    <w:lsdException w:name="HTML Code" w:semiHidden="1" w:unhideWhenUsed="1"/>
+    <w:lsdException w:name="HTML Definition" w:semiHidden="1" w:unhideWhenUsed="1"/>
+    <w:lsdException w:name="HTML Keyboard" w:semiHidden="1" w:unhideWhenUsed="1"/>
+    <w:lsdException w:name="HTML Preformatted" w:semiHidden="1" w:unhideWhenUsed="1"/>
+    <w:lsdException w:name="HTML Sample" w:semiHidden="1" w:unhideWhenUsed="1"/>
+    <w:lsdException w:name="HTML Typewriter" w:semiHidden="1" w:unhideWhenUsed="1"/>
+    <w:lsdException w:name="HTML Variable" w:semiHidden="1" w:unhideWhenUsed="1"/>
+    <w:lsdException w:name="Normal Table" w:semiHidden="1" w:unhideWhenUsed="1"/>
+    <w:lsdException w:name="annotation subject" w:semiHidden="1" w:unhideWhenUsed="1"/>
+    <w:lsdException w:name="No List" w:semiHidden="1" w:unhideWhenUsed="1"/>
+    <w:lsdException w:name="Outline List 1" w:semiHidden="1" w:unhideWhenUsed="1"/>
+    <w:lsdException w:name="Outline List 2" w:semiHidden="1" w:unhideWhenUsed="1"/>
+    <w:lsdException w:name="Outline List 3" w:semiHidden="1" w:unhideWhenUsed="1"/>
+    <w:lsdException w:name="Table Simple 1" w:semiHidden="1" w:unhideWhenUsed="1"/>
+    <w:lsdException w:name="Table Simple 2" w:semiHidden="1" w:unhideWhenUsed="1"/>
+    <w:lsdException w:name="Table Simple 3" w:semiHidden="1" w:unhideWhenUsed="1"/>
+    <w:lsdException w:name="Table Classic 1" w:semiHidden="1" w:unhideWhenUsed="1"/>
+    <w:lsdException w:name="Table Classic 2" w:semiHidden="1" w:unhideWhenUsed="1"/>
+    <w:lsdException w:name="Table Classic 3" w:semiHidden="1" w:unhideWhenUsed="1"/>
+    <w:lsdException w:name="Table Classic 4" w:semiHidden="1" w:unhideWhenUsed="1"/>
+    <w:lsdException w:name="Table Colorful 1" w:semiHidden="1" w:unhideWhenUsed="1"/>
+    <w:lsdException w:name="Table Colorful 2" w:semiHidden="1" w:unhideWhenUsed="1"/>
+    <w:lsdException w:name="Table Colorful 3" w:semiHidden="1" w:unhideWhenUsed="1"/>
+    <w:lsdException w:name="Table Columns 1" w:semiHidden="1" w:unhideWhenUsed="1"/>
+    <w:lsdException w:name="Table Columns 2" w:semiHidden="1" w:unhideWhenUsed="1"/>
+    <w:lsdException w:name="Table Columns 3" w:semiHidden="1" w:unhideWhenUsed="1"/>
+    <w:lsdException w:name="Table Columns 4" w:semiHidden="1" w:unhideWhenUsed="1"/>
+    <w:lsdException w:name="Table Columns 5" w:semiHidden="1" w:unhideWhenUsed="1"/>
+    <w:lsdException w:name="Table Grid 1" w:semiHidden="1" w:unhideWhenUsed="1"/>
+    <w:lsdException w:name="Table Grid 2" w:semiHidden="1" w:unhideWhenUsed="1"/>
+    <w:lsdException w:name="Table Grid 3" w:semiHidden="1" w:unhideWhenUsed="1"/>
+    <w:lsdException w:name="Table Grid 4" w:semiHidden="1" w:unhideWhenUsed="1"/>
+    <w:lsdException w:name="Table Grid 5" w:semiHidden="1" w:unhideWhenUsed="1"/>
+    <w:lsdException w:name="Table Grid 6" w:semiHidden="1" w:unhideWhenUsed="1"/>
+    <w:lsdException w:name="Table Grid 7" w:semiHidden="1" w:unhideWhenUsed="1"/>
+    <w:lsdException w:name="Table Grid 8" w:semiHidden="1" w:unhideWhenUsed="1"/>
+    <w:lsdException w:name="Table List 1" w:semiHidden="1" w:unhideWhenUsed="1"/>
+    <w:lsdException w:name="Table List 2" w:semiHidden="1" w:unhideWhenUsed="1"/>
+    <w:lsdException w:name="Table List 3" w:semiHidden="1" w:unhideWhenUsed="1"/>
+    <w:lsdException w:name="Table List 4" w:semiHidden="1" w:unhideWhenUsed="1"/>
+    <w:lsdException w:name="Table List 5" w:semiHidden="1" w:unhideWhenUsed="1"/>
+    <w:lsdException w:name="Table List 6" w:semiHidden="1" w:unhideWhenUsed="1"/>
+    <w:lsdException w:name="Table List 7" w:semiHidden="1" w:unhideWhenUsed="1"/>
+    <w:lsdException w:name="Table List 8" w:semiHidden="1" w:unhideWhenUsed="1"/>
+    <w:lsdException w:name="Table 3D effects 1" w:semiHidden="1" w:unhideWhenUsed="1"/>
+    <w:lsdException w:name="Table 3D effects 2" w:semiHidden="1" w:unhideWhenUsed="1"/>
+    <w:lsdException w:name="Table 3D effects 3" w:semiHidden="1" w:unhideWhenUsed="1"/>
+    <w:lsdException w:name="Table Contemporary" w:semiHidden="1" w:unhideWhenUsed="1"/>
+    <w:lsdException w:name="Table Elegant" w:semiHidden="1" w:unhideWhenUsed="1"/>
+    <w:lsdException w:name="Table Professional" w:semiHidden="1" w:unhideWhenUsed="1"/>
+    <w:lsdException w:name="Table Subtle 1" w:semiHidden="1" w:unhideWhenUsed="1"/>
+    <w:lsdException w:name="Table Subtle 2" w:semiHidden="1" w:unhideWhenUsed="1"/>
+    <w:lsdException w:name="Table Web 1" w:semiHidden="1" w:unhideWhenUsed="1"/>
+    <w:lsdException w:name="Table Web 2" w:semiHidden="1" w:unhideWhenUsed="1"/>
+    <w:lsdException w:name="Table Web 3" w:semiHidden="1" w:unhideWhenUsed="1"/>
+    <w:lsdException w:name="Balloon Text" w:semiHidden="1" w:unhideWhenUsed="1"/>
+    <w:lsdException w:name="Table Grid" w:uiPriority="59"/>
+    <w:lsdException w:name="Table Theme" w:semiHidden="1" w:unhideWhenUsed="1"/>
+    <w:lsdException w:name="Placeholder Text" w:semiHidden="1"/>
+    <w:lsdException w:name="No Spacing" w:uiPriority="1" w:qFormat="1"/>
+    <w:lsdException w:name="Light Shading" w:uiPriority="60"/>
+    <w:lsdException w:name="Light List" w:uiPriority="61"/>
+    <w:lsdException w:name="Light Grid" w:uiPriority="62"/>
+    <w:lsdException w:name="Medium Shading 1" w:uiPriority="63"/>
+    <w:lsdException w:name="Medium Shading 2" w:uiPriority="64"/>
+    <w:lsdException w:name="Medium List 1" w:uiPriority="65"/>
+    <w:lsdException w:name="Medium List 2" w:uiPriority="66"/>
+    <w:lsdException w:name="Medium Grid 1" w:uiPriority="67"/>
+    <w:lsdException w:name="Medium Grid 2" w:uiPriority="68"/>
+    <w:lsdException w:name="Medium Grid 3" w:uiPriority="69"/>
+    <w:lsdException w:name="Dark List" w:uiPriority="70"/>
+    <w:lsdException w:name="Colorful Shading" w:uiPriority="71"/>
+    <w:lsdException w:name="Colorful List" w:uiPriority="72"/>
+    <w:lsdException w:name="Colorful Grid" w:uiPriority="73"/>
+    <w:lsdException w:name="Light Shading Accent 1" w:uiPriority="60"/>
+    <w:lsdException w:name="Light List Accent 1" w:uiPriority="61"/>
+    <w:lsdException w:name="Light Grid Accent 1" w:uiPriority="62"/>
+    <w:lsdException w:name="Medium Shading 1 Accent 1" w:uiPriority="63"/>
+    <w:lsdException w:name="Medium Shading 2 Accent 1" w:uiPriority="64"/>
+    <w:lsdException w:name="Medium List 1 Accent 1" w:uiPriority="65"/>
+    <w:lsdException w:name="Revision" w:semiHidden="1"/>
+    <w:lsdException w:name="List Paragraph" w:uiPriority="34" w:qFormat="1"/>
+    <w:lsdException w:name="Quote" w:uiPriority="29" w:qFormat="1"/>
+    <w:lsdException w:name="Intense Quote" w:uiPriority="30" w:qFormat="1"/>
+    <w:lsdException w:name="Medium List 2 Accent 1" w:uiPriority="66"/>
+    <w:lsdException w:name="Medium Grid 1 Accent 1" w:uiPriority="67"/>
+    <w:lsdException w:name="Medium Grid 2 Accent 1" w:uiPriority="68"/>
+    <w:lsdException w:name="Medium Grid 3 Accent 1" w:uiPriority="69"/>
+    <w:lsdException w:name="Dark List Accent 1" w:uiPriority="70"/>
+    <w:lsdException w:name="Colorful Shading Accent 1" w:uiPriority="71"/>
+    <w:lsdException w:name="Colorful List Accent 1" w:uiPriority="72"/>
+    <w:lsdException w:name="Colorful Grid Accent 1" w:uiPriority="73"/>
+    <w:lsdException w:name="Light Shading Accent 2" w:uiPriority="60"/>
+    <w:lsdException w:name="Light List Accent 2" w:uiPriority="61"/>
+    <w:lsdException w:name="Light Grid Accent 2" w:uiPriority="62"/>
+    <w:lsdException w:name="Medium Shading 1 Accent 2" w:uiPriority="63"/>
+    <w:lsdException w:name="Medium Shading 2 Accent 2" w:uiPriority="64"/>
+    <w:lsdException w:name="Medium List 1 Accent 2" w:uiPriority="65"/>
+    <w:lsdException w:name="Medium List 2 Accent 2" w:uiPriority="66"/>
+    <w:lsdException w:name="Medium Grid 1 Accent 2" w:uiPriority="67"/>
+    <w:lsdException w:name="Medium Grid 2 Accent 2" w:uiPriority="68"/>
+    <w:lsdException w:name="Medium Grid 3 Accent 2" w:uiPriority="69"/>
+    <w:lsdException w:name="Dark List Accent 2" w:uiPriority="70"/>
+    <w:lsdException w:name="Colorful Shading Accent 2" w:uiPriority="71"/>
+    <w:lsdException w:name="Colorful List Accent 2" w:uiPriority="72"/>
+    <w:lsdException w:name="Colorful Grid Accent 2" w:uiPriority="73"/>
+    <w:lsdException w:name="Light Shading Accent 3" w:uiPriority="60"/>
+    <w:lsdException w:name="Light List Accent 3" w:uiPriority="61"/>
+    <w:lsdException w:name="Light Grid Accent 3" w:uiPriority="62"/>
+    <w:lsdException w:name="Medium Shading 1 Accent 3" w:uiPriority="63"/>
+    <w:lsdException w:name="Medium Shading 2 Accent 3" w:uiPriority="64"/>
+    <w:lsdException w:name="Medium List 1 Accent 3" w:uiPriority="65"/>
+    <w:lsdException w:name="Medium List 2 Accent 3" w:uiPriority="66"/>
+    <w:lsdException w:name="Medium Grid 1 Accent 3" w:uiPriority="67"/>
+    <w:lsdException w:name="Medium Grid 2 Accent 3" w:uiPriority="68"/>
+    <w:lsdException w:name="Medium Grid 3 Accent 3" w:uiPriority="69"/>
+    <w:lsdException w:name="Dark List Accent 3" w:uiPriority="70"/>
+    <w:lsdException w:name="Colorful Shading Accent 3" w:uiPriority="71"/>
+    <w:lsdException w:name="Colorful List Accent 3" w:uiPriority="72"/>
+    <w:lsdException w:name="Colorful Grid Accent 3" w:uiPriority="73"/>
+    <w:lsdException w:name="Light Shading Accent 4" w:uiPriority="60"/>
+    <w:lsdException w:name="Light List Accent 4" w:uiPriority="61"/>
+    <w:lsdException w:name="Light Grid Accent 4" w:uiPriority="62"/>
+    <w:lsdException w:name="Medium Shading 1 Accent 4" w:uiPriority="63"/>
+    <w:lsdException w:name="Medium Shading 2 Accent 4" w:uiPriority="64"/>
+    <w:lsdException w:name="Medium List 1 Accent 4" w:uiPriority="65"/>
+    <w:lsdException w:name="Medium List 2 Accent 4" w:uiPriority="66"/>
+    <w:lsdException w:name="Medium Grid 1 Accent 4" w:uiPriority="67"/>
+    <w:lsdException w:name="Medium Grid 2 Accent 4" w:uiPriority="68"/>
+    <w:lsdException w:name="Medium Grid 3 Accent 4" w:uiPriority="69"/>
+    <w:lsdException w:name="Dark List Accent 4" w:uiPriority="70"/>
+    <w:lsdException w:name="Colorful Shading Accent 4" w:uiPriority="71"/>
+    <w:lsdException w:name="Colorful List Accent 4" w:uiPriority="72"/>
+    <w:lsdException w:name="Colorful Grid Accent 4" w:uiPriority="73"/>
+    <w:lsdException w:name="Light Shading Accent 5" w:uiPriority="60"/>
+    <w:lsdException w:name="Light List Accent 5" w:uiPriority="61"/>
+    <w:lsdException w:name="Light Grid Accent 5" w:uiPriority="62"/>
+    <w:lsdException w:name="Medium Shading 1 Accent 5" w:uiPriority="63"/>
+    <w:lsdException w:name="Medium Shading 2 Accent 5" w:uiPriority="64"/>
+    <w:lsdException w:name="Medium List 1 Accent 5" w:uiPriority="65"/>
+    <w:lsdException w:name="Medium List 2 Accent 5" w:uiPriority="66"/>
+    <w:lsdException w:name="Medium Grid 1 Accent 5" w:uiPriority="67"/>
+    <w:lsdException w:name="Medium Grid 2 Accent 5" w:uiPriority="68"/>
+    <w:lsdException w:name="Medium Grid 3 Accent 5" w:uiPriority="69"/>
+    <w:lsdException w:name="Dark List Accent 5" w:uiPriority="70"/>
+    <w:lsdException w:name="Colorful Shading Accent 5" w:uiPriority="71"/>
+    <w:lsdException w:name="Colorful List Accent 5" w:uiPriority="72"/>
+    <w:lsdException w:name="Colorful Grid Accent 5" w:uiPriority="73"/>
+    <w:lsdException w:name="Light Shading Accent 6" w:uiPriority="60"/>
+    <w:lsdException w:name="Light List Accent 6" w:uiPriority="61"/>
+    <w:lsdException w:name="Light Grid Accent 6" w:uiPriority="62"/>
+    <w:lsdException w:name="Medium Shading 1 Accent 6" w:uiPriority="63"/>
+    <w:lsdException w:name="Medium Shading 2 Accent 6" w:uiPriority="64"/>
+    <w:lsdException w:name="Medium List 1 Accent 6" w:uiPriority="65"/>
+    <w:lsdException w:name="Medium List 2 Accent 6" w:uiPriority="66"/>
+    <w:lsdException w:name="Medium Grid 1 Accent 6" w:uiPriority="67"/>
+    <w:lsdException w:name="Medium Grid 2 Accent 6" w:uiPriority="68"/>
+    <w:lsdException w:name="Medium Grid 3 Accent 6" w:uiPriority="69"/>
+    <w:lsdException w:name="Dark List Accent 6" w:uiPriority="70"/>
+    <w:lsdException w:name="Colorful Shading Accent 6" w:uiPriority="71"/>
+    <w:lsdException w:name="Colorful List Accent 6" w:uiPriority="72"/>
+    <w:lsdException w:name="Colorful Grid Accent 6" w:uiPriority="73"/>
+    <w:lsdException w:name="Subtle Emphasis" w:uiPriority="19" w:qFormat="1"/>
+    <w:lsdException w:name="Intense Emphasis" w:uiPriority="21" w:qFormat="1"/>
+    <w:lsdException w:name="Subtle Reference" w:uiPriority="31" w:qFormat="1"/>
+    <w:lsdException w:name="Intense Reference" w:uiPriority="32" w:qFormat="1"/>
+    <w:lsdException w:name="Book Title" w:uiPriority="33" w:qFormat="1"/>
+    <w:lsdException w:name="Bibliography" w:semiHidden="1" w:uiPriority="37" w:unhideWhenUsed="1"/>
+    <w:lsdException w:name="TOC Heading" w:semiHidden="1" w:uiPriority="39" w:unhideWhenUsed="1" w:qFormat="1"/>
+    <w:lsdException w:name="Plain Table 1" w:uiPriority="41"/>
+    <w:lsdException w:name="Plain Table 2" w:uiPriority="42"/>
+    <w:lsdException w:name="Plain Table 3" w:uiPriority="43"/>
+    <w:lsdException w:name="Plain Table 4" w:uiPriority="44"/>
+    <w:lsdException w:name="Plain Table 5" w:uiPriority="45"/>
+    <w:lsdException w:name="Grid Table Light" w:uiPriority="40"/>
+    <w:lsdException w:name="Grid Table 1 Light" w:uiPriority="46"/>
+    <w:lsdException w:name="Grid Table 2" w:uiPriority="47"/>
+    <w:lsdException w:name="Grid Table 3" w:uiPriority="48"/>
+    <w:lsdException w:name="Grid Table 4" w:uiPriority="49"/>
+    <w:lsdException w:name="Grid Table 5 Dark" w:uiPriority="50"/>
+    <w:lsdException w:name="Grid Table 6 Colorful" w:uiPriority="51"/>
+    <w:lsdException w:name="Grid Table 7 Colorful" w:uiPriority="52"/>
+    <w:lsdException w:name="Grid Table 1 Light Accent 1" w:uiPriority="46"/>
+    <w:lsdException w:name="Grid Table 2 Accent 1" w:uiPriority="47"/>
+    <w:lsdException w:name="Grid Table 3 Accent 1" w:uiPriority="48"/>
+    <w:lsdException w:name="Grid Table 4 Accent 1" w:uiPriority="49"/>
+    <w:lsdException w:name="Grid Table 5 Dark Accent 1" w:uiPriority="50"/>
+    <w:lsdException w:name="Grid Table 6 Colorful Accent 1" w:uiPriority="51"/>
+    <w:lsdException w:name="Grid Table 7 Colorful Accent 1" w:uiPriority="52"/>
+    <w:lsdException w:name="Grid Table 1 Light Accent 2" w:uiPriority="46"/>
+    <w:lsdException w:name="Grid Table 2 Accent 2" w:uiPriority="47"/>
+    <w:lsdException w:name="Grid Table 3 Accent 2" w:uiPriority="48"/>
+    <w:lsdException w:name="Grid Table 4 Accent 2" w:uiPriority="49"/>
+    <w:lsdException w:name="Grid Table 5 Dark Accent 2" w:uiPriority="50"/>
+    <w:lsdException w:name="Grid Table 6 Colorful Accent 2" w:uiPriority="51"/>
+    <w:lsdException w:name="Grid Table 7 Colorful Accent 2" w:uiPriority="52"/>
+    <w:lsdException w:name="Grid Table 1 Light Accent 3" w:uiPriority="46"/>
+    <w:lsdException w:name="Grid Table 2 Accent 3" w:uiPriority="47"/>
+    <w:lsdException w:name="Grid Table 3 Accent 3" w:uiPriority="48"/>
+    <w:lsdException w:name="Grid Table 4 Accent 3" w:uiPriority="49"/>
+    <w:lsdException w:name="Grid Table 5 Dark Accent 3" w:uiPriority="50"/>
+    <w:lsdException w:name="Grid Table 6 Colorful Accent 3" w:uiPriority="51"/>
+    <w:lsdException w:name="Grid Table 7 Colorful Accent 3" w:uiPriority="52"/>
+    <w:lsdException w:name="Grid Table 1 Light Accent 4" w:uiPriority="46"/>
+    <w:lsdException w:name="Grid Table 2 Accent 4" w:uiPriority="47"/>
+    <w:lsdException w:name="Grid Table 3 Accent 4" w:uiPriority="48"/>
+    <w:lsdException w:name="Grid Table 4 Accent 4" w:uiPriority="49"/>
+    <w:lsdException w:name="Grid Table 5 Dark Accent 4" w:uiPriority="50"/>
+    <w:lsdException w:name="Grid Table 6 Colorful Accent 4" w:uiPriority="51"/>
+    <w:lsdException w:name="Grid Table 7 Colorful Accent 4" w:uiPriority="52"/>
+    <w:lsdException w:name="Grid Table 1 Light Accent 5" w:uiPriority="46"/>
+    <w:lsdException w:name="Grid Table 2 Accent 5" w:uiPriority="47"/>
+    <w:lsdException w:name="Grid Table 3 Accent 5" w:uiPriority="48"/>
+    <w:lsdException w:name="Grid Table 4 Accent 5" w:uiPriority="49"/>
+    <w:lsdException w:name="Grid Table 5 Dark Accent 5" w:uiPriority="50"/>
+    <w:lsdException w:name="Grid Table 6 Colorful Accent 5" w:uiPriority="51"/>
+    <w:lsdException w:name="Grid Table 7 Colorful Accent 5" w:uiPriority="52"/>
+    <w:lsdException w:name="Grid Table 1 Light Accent 6" w:uiPriority="46"/>
+    <w:lsdException w:name="Grid Table 2 Accent 6" w:uiPriority="47"/>
+    <w:lsdException w:name="Grid Table 3 Accent 6" w:uiPriority="48"/>
+    <w:lsdException w:name="Grid Table 4 Accent 6" w:uiPriority="49"/>
+    <w:lsdException w:name="Grid Table 5 Dark Accent 6" w:uiPriority="50"/>
+    <w:lsdException w:name="Grid Table 6 Colorful Accent 6" w:uiPriority="51"/>
+    <w:lsdException w:name="Grid Table 7 Colorful Accent 6" w:uiPriority="52"/>
+    <w:lsdException w:name="List Table 1 Light" w:uiPriority="46"/>
+    <w:lsdException w:name="List Table 2" w:uiPriority="47"/>
+    <w:lsdException w:name="List Table 3" w:uiPriority="48"/>
+    <w:lsdException w:name="List Table 4" w:uiPriority="49"/>
+    <w:lsdException w:name="List Table 5 Dark" w:uiPriority="50"/>
+    <w:lsdException w:name="List Table 6 Colorful" w:uiPriority="51"/>
+    <w:lsdException w:name="List Table 7 Colorful" w:uiPriority="52"/>
+    <w:lsdException w:name="List Table 1 Light Accent 1" w:uiPriority="46"/>
+    <w:lsdException w:name="List Table 2 Accent 1" w:uiPriority="47"/>
+    <w:lsdException w:name="List Table 3 Accent 1" w:uiPriority="48"/>
+    <w:lsdException w:name="List Table 4 Accent 1" w:uiPriority="49"/>
+    <w:lsdException w:name="List Table 5 Dark Accent 1" w:uiPriority="50"/>
+    <w:lsdException w:name="List Table 6 Colorful Accent 1" w:uiPriority="51"/>
+    <w:lsdException w:name="List Table 7 Colorful Accent 1" w:uiPriority="52"/>
+    <w:lsdException w:name="List Table 1 Light Accent 2" w:uiPriority="46"/>
+    <w:lsdException w:name="List Table 2 Accent 2" w:uiPriority="47"/>
+    <w:lsdException w:name="List Table 3 Accent 2" w:uiPriority="48"/>
+    <w:lsdException w:name="List Table 4 Accent 2" w:uiPriority="49"/>
+    <w:lsdException w:name="List Table 5 Dark Accent 2" w:uiPriority="50"/>
+    <w:lsdException w:name="List Table 6 Colorful Accent 2" w:uiPriority="51"/>
+    <w:lsdException w:name="List Table 7 Colorful Accent 2" w:uiPriority="52"/>
+    <w:lsdException w:name="List Table 1 Light Accent 3" w:uiPriority="46"/>
+    <w:lsdException w:name="List Table 2 Accent 3" w:uiPriority="47"/>
+    <w:lsdException w:name="List Table 3 Accent 3" w:uiPriority="48"/>
+    <w:lsdException w:name="List Table 4 Accent 3" w:uiPriority="49"/>
+    <w:lsdException w:name="List Table 5 Dark Accent 3" w:uiPriority="50"/>
+    <w:lsdException w:name="List Table 6 Colorful Accent 3" w:uiPriority="51"/>
+    <w:lsdException w:name="List Table 7 Colorful Accent 3" w:uiPriority="52"/>
+    <w:lsdException w:name="List Table 1 Light Accent 4" w:uiPriority="46"/>
+    <w:lsdException w:name="List Table 2 Accent 4" w:uiPriority="47"/>
+    <w:lsdException w:name="List Table 3 Accent 4" w:uiPriority="48"/>
+    <w:lsdException w:name="List Table 4 Accent 4" w:uiPriority="49"/>
+    <w:lsdException w:name="List Table 5 Dark Accent 4" w:uiPriority="50"/>
+    <w:lsdException w:name="List Table 6 Colorful Accent 4" w:uiPriority="51"/>
+    <w:lsdException w:name="List Table 7 Colorful Accent 4" w:uiPriority="52"/>
+    <w:lsdException w:name="List Table 1 Light Accent 5" w:uiPriority="46"/>
+    <w:lsdException w:name="List Table 2 Accent 5" w:uiPriority="47"/>
+    <w:lsdException w:name="List Table 3 Accent 5" w:uiPriority="48"/>
+    <w:lsdException w:name="List Table 4 Accent 5" w:uiPriority="49"/>
+    <w:lsdException w:name="List Table 5 Dark Accent 5" w:uiPriority="50"/>
+    <w:lsdException w:name="List Table 6 Colorful Accent 5" w:uiPriority="51"/>
+    <w:lsdException w:name="List Table 7 Colorful Accent 5" w:uiPriority="52"/>
+    <w:lsdException w:name="List Table 1 Light Accent 6" w:uiPriority="46"/>
+    <w:lsdException w:name="List Table 2 Accent 6" w:uiPriority="47"/>
+    <w:lsdException w:name="List Table 3 Accent 6" w:uiPriority="48"/>
+    <w:lsdException w:name="List Table 4 Accent 6" w:uiPriority="49"/>
+    <w:lsdException w:name="List Table 5 Dark Accent 6" w:uiPriority="50"/>
+    <w:lsdException w:name="List Table 6 Colorful Accent 6" w:uiPriority="51"/>
+    <w:lsdException w:name="List Table 7 Colorful Accent 6" w:uiPriority="52"/>
   </w:latentStyles>
   <w:style w:type="paragraph" w:default="1" w:styleId="Normal">
     <w:name w:val="Normal"/>
@@ -949,7 +1351,6 @@
     <w:uiPriority w:val="99"/>
     <w:semiHidden/>
     <w:unhideWhenUsed/>
-    <w:qFormat/>
     <w:tblPr>
       <w:tblInd w:w="0" w:type="dxa"/>
       <w:tblCellMar>
@@ -1023,6 +1424,17 @@
       <w:sz w:val="16"/>
       <w:szCs w:val="16"/>
     </w:rPr>
+  </w:style>
+  <w:style w:type="paragraph" w:styleId="ListParagraph">
+    <w:name w:val="List Paragraph"/>
+    <w:basedOn w:val="Normal"/>
+    <w:uiPriority w:val="34"/>
+    <w:qFormat/>
+    <w:rsid w:val="005333DA"/>
+    <w:pPr>
+      <w:ind w:left="720"/>
+      <w:contextualSpacing/>
+    </w:pPr>
   </w:style>
 </w:styles>
 </file>
@@ -1315,7 +1727,7 @@
 </file>
 
 <file path=customXml/itemProps1.xml><?xml version="1.0" encoding="utf-8"?>
-<ds:datastoreItem xmlns:ds="http://schemas.openxmlformats.org/officeDocument/2006/customXml" ds:itemID="{1768CDA5-82DF-4E5D-9F46-04F55A13FCEF}">
+<ds:datastoreItem xmlns:ds="http://schemas.openxmlformats.org/officeDocument/2006/customXml" ds:itemID="{E13C4D54-4571-4D33-8490-86E8FD40519C}">
   <ds:schemaRefs>
     <ds:schemaRef ds:uri="http://schemas.openxmlformats.org/officeDocument/2006/bibliography"/>
   </ds:schemaRefs>

</xml_diff>

<commit_message>
Updated Mystifier Architecture Document.docx
</commit_message>
<xml_diff>
--- a/Mystifier Architecture Document.docx
+++ b/Mystifier Architecture Document.docx
@@ -67,7 +67,6 @@
           <w:szCs w:val="72"/>
         </w:rPr>
       </w:pPr>
-      <w:proofErr w:type="spellStart"/>
       <w:r>
         <w:rPr>
           <w:rFonts w:ascii="Arial" w:hAnsi="Arial" w:cs="Arial"/>
@@ -75,17 +74,7 @@
           <w:sz w:val="72"/>
           <w:szCs w:val="72"/>
         </w:rPr>
-        <w:t>Mystifier</w:t>
-      </w:r>
-      <w:proofErr w:type="spellEnd"/>
-      <w:r>
-        <w:rPr>
-          <w:rFonts w:ascii="Arial" w:hAnsi="Arial" w:cs="Arial"/>
-          <w:b/>
-          <w:sz w:val="72"/>
-          <w:szCs w:val="72"/>
-        </w:rPr>
-        <w:t xml:space="preserve"> </w:t>
+        <w:t xml:space="preserve">Mystifier </w:t>
       </w:r>
     </w:p>
     <w:p>
@@ -162,29 +151,7 @@
           <w:sz w:val="32"/>
           <w:szCs w:val="32"/>
         </w:rPr>
-        <w:t xml:space="preserve">Do you agree with </w:t>
-      </w:r>
-      <w:proofErr w:type="spellStart"/>
-      <w:r>
-        <w:rPr>
-          <w:rFonts w:ascii="Arial" w:hAnsi="Arial" w:cs="Arial"/>
-          <w:b/>
-          <w:i/>
-          <w:sz w:val="32"/>
-          <w:szCs w:val="32"/>
-        </w:rPr>
-        <w:t>Mystifier</w:t>
-      </w:r>
-      <w:proofErr w:type="spellEnd"/>
-      <w:r>
-        <w:rPr>
-          <w:rFonts w:ascii="Arial" w:hAnsi="Arial" w:cs="Arial"/>
-          <w:b/>
-          <w:i/>
-          <w:sz w:val="32"/>
-          <w:szCs w:val="32"/>
-        </w:rPr>
-        <w:t xml:space="preserve"> to store external system data of users on their servers? Please answer with reasoning.</w:t>
+        <w:t>Do you agree with Mystifier to store external system data of users on their servers? Please answer with reasoning.</w:t>
       </w:r>
     </w:p>
     <w:p>
@@ -290,27 +257,7 @@
           <w:sz w:val="32"/>
           <w:szCs w:val="32"/>
         </w:rPr>
-        <w:t xml:space="preserve"> </w:t>
-      </w:r>
-      <w:proofErr w:type="spellStart"/>
-      <w:r>
-        <w:rPr>
-          <w:rFonts w:ascii="Arial" w:hAnsi="Arial" w:cs="Arial"/>
-          <w:i/>
-          <w:sz w:val="32"/>
-          <w:szCs w:val="32"/>
-        </w:rPr>
-        <w:t>Mystifier</w:t>
-      </w:r>
-      <w:proofErr w:type="spellEnd"/>
-      <w:r>
-        <w:rPr>
-          <w:rFonts w:ascii="Arial" w:hAnsi="Arial" w:cs="Arial"/>
-          <w:i/>
-          <w:sz w:val="32"/>
-          <w:szCs w:val="32"/>
-        </w:rPr>
-        <w:t>.</w:t>
+        <w:t xml:space="preserve"> Mystifier.</w:t>
       </w:r>
     </w:p>
     <w:p>
@@ -451,145 +398,447 @@
           <w:szCs w:val="32"/>
         </w:rPr>
       </w:pPr>
+      <w:r>
+        <w:rPr>
+          <w:rFonts w:ascii="Arial" w:hAnsi="Arial" w:cs="Arial"/>
+          <w:b/>
+          <w:i/>
+          <w:sz w:val="32"/>
+          <w:szCs w:val="32"/>
+        </w:rPr>
+        <w:br w:type="page"/>
+      </w:r>
+    </w:p>
+    <w:p>
+      <w:pPr>
+        <w:rPr>
+          <w:rFonts w:ascii="Arial" w:hAnsi="Arial" w:cs="Arial"/>
+          <w:b/>
+          <w:i/>
+          <w:sz w:val="32"/>
+          <w:szCs w:val="32"/>
+        </w:rPr>
+      </w:pPr>
+      <w:r>
+        <w:rPr>
+          <w:rFonts w:ascii="Arial" w:hAnsi="Arial" w:cs="Arial"/>
+          <w:b/>
+          <w:i/>
+          <w:sz w:val="32"/>
+          <w:szCs w:val="32"/>
+        </w:rPr>
+        <w:lastRenderedPageBreak/>
+        <w:t>Question2#: What would be application architecture?</w:t>
+      </w:r>
+    </w:p>
+    <w:p>
+      <w:pPr>
+        <w:rPr>
+          <w:rFonts w:ascii="Arial" w:hAnsi="Arial" w:cs="Arial"/>
+          <w:b/>
+          <w:i/>
+          <w:sz w:val="32"/>
+          <w:szCs w:val="32"/>
+        </w:rPr>
+      </w:pPr>
+      <w:r>
+        <w:rPr>
+          <w:rFonts w:ascii="Arial" w:hAnsi="Arial" w:cs="Arial"/>
+          <w:b/>
+          <w:i/>
+          <w:noProof/>
+          <w:sz w:val="32"/>
+          <w:szCs w:val="32"/>
+        </w:rPr>
+        <w:drawing>
+          <wp:inline distT="0" distB="0" distL="0" distR="0">
+            <wp:extent cx="6858000" cy="4879975"/>
+            <wp:effectExtent l="0" t="0" r="0" b="0"/>
+            <wp:docPr id="1" name="Picture 1"/>
+            <wp:cNvGraphicFramePr>
+              <a:graphicFrameLocks xmlns:a="http://schemas.openxmlformats.org/drawingml/2006/main" noChangeAspect="1"/>
+            </wp:cNvGraphicFramePr>
+            <a:graphic xmlns:a="http://schemas.openxmlformats.org/drawingml/2006/main">
+              <a:graphicData uri="http://schemas.openxmlformats.org/drawingml/2006/picture">
+                <pic:pic xmlns:pic="http://schemas.openxmlformats.org/drawingml/2006/picture">
+                  <pic:nvPicPr>
+                    <pic:cNvPr id="1" name="Application Architecture.png"/>
+                    <pic:cNvPicPr/>
+                  </pic:nvPicPr>
+                  <pic:blipFill>
+                    <a:blip r:embed="rId6">
+                      <a:extLst>
+                        <a:ext uri="{28A0092B-C50C-407E-A947-70E740481C1C}">
+                          <a14:useLocalDpi xmlns:a14="http://schemas.microsoft.com/office/drawing/2010/main" val="0"/>
+                        </a:ext>
+                      </a:extLst>
+                    </a:blip>
+                    <a:stretch>
+                      <a:fillRect/>
+                    </a:stretch>
+                  </pic:blipFill>
+                  <pic:spPr>
+                    <a:xfrm>
+                      <a:off x="0" y="0"/>
+                      <a:ext cx="6858000" cy="4879975"/>
+                    </a:xfrm>
+                    <a:prstGeom prst="rect">
+                      <a:avLst/>
+                    </a:prstGeom>
+                  </pic:spPr>
+                </pic:pic>
+              </a:graphicData>
+            </a:graphic>
+          </wp:inline>
+        </w:drawing>
+      </w:r>
+    </w:p>
+    <w:p>
+      <w:pPr>
+        <w:rPr>
+          <w:rFonts w:ascii="Arial" w:hAnsi="Arial" w:cs="Arial"/>
+          <w:b/>
+          <w:i/>
+          <w:sz w:val="32"/>
+          <w:szCs w:val="32"/>
+        </w:rPr>
+      </w:pPr>
+      <w:r>
+        <w:rPr>
+          <w:rFonts w:ascii="Arial" w:hAnsi="Arial" w:cs="Arial"/>
+          <w:b/>
+          <w:i/>
+          <w:sz w:val="32"/>
+          <w:szCs w:val="32"/>
+        </w:rPr>
+        <w:br w:type="page"/>
+      </w:r>
+    </w:p>
+    <w:p>
+      <w:pPr>
+        <w:rPr>
+          <w:rFonts w:ascii="Arial" w:hAnsi="Arial" w:cs="Arial"/>
+          <w:b/>
+          <w:i/>
+          <w:sz w:val="32"/>
+          <w:szCs w:val="32"/>
+        </w:rPr>
+      </w:pPr>
+      <w:r>
+        <w:rPr>
+          <w:rFonts w:ascii="Arial" w:hAnsi="Arial" w:cs="Arial"/>
+          <w:b/>
+          <w:i/>
+          <w:sz w:val="32"/>
+          <w:szCs w:val="32"/>
+        </w:rPr>
+        <w:lastRenderedPageBreak/>
+        <w:t>Question3#: Please create ERD with current information in hand.</w:t>
+      </w:r>
+      <w:r>
+        <w:rPr>
+          <w:rFonts w:ascii="Arial" w:hAnsi="Arial" w:cs="Arial"/>
+          <w:b/>
+          <w:i/>
+          <w:noProof/>
+          <w:sz w:val="32"/>
+          <w:szCs w:val="32"/>
+        </w:rPr>
+        <w:drawing>
+          <wp:inline distT="0" distB="0" distL="0" distR="0">
+            <wp:extent cx="6000750" cy="8772525"/>
+            <wp:effectExtent l="0" t="0" r="0" b="0"/>
+            <wp:docPr id="2" name="Picture 2"/>
+            <wp:cNvGraphicFramePr>
+              <a:graphicFrameLocks xmlns:a="http://schemas.openxmlformats.org/drawingml/2006/main" noChangeAspect="1"/>
+            </wp:cNvGraphicFramePr>
+            <a:graphic xmlns:a="http://schemas.openxmlformats.org/drawingml/2006/main">
+              <a:graphicData uri="http://schemas.openxmlformats.org/drawingml/2006/picture">
+                <pic:pic xmlns:pic="http://schemas.openxmlformats.org/drawingml/2006/picture">
+                  <pic:nvPicPr>
+                    <pic:cNvPr id="2" name="ERD.png"/>
+                    <pic:cNvPicPr/>
+                  </pic:nvPicPr>
+                  <pic:blipFill>
+                    <a:blip r:embed="rId7">
+                      <a:extLst>
+                        <a:ext uri="{28A0092B-C50C-407E-A947-70E740481C1C}">
+                          <a14:useLocalDpi xmlns:a14="http://schemas.microsoft.com/office/drawing/2010/main" val="0"/>
+                        </a:ext>
+                      </a:extLst>
+                    </a:blip>
+                    <a:stretch>
+                      <a:fillRect/>
+                    </a:stretch>
+                  </pic:blipFill>
+                  <pic:spPr>
+                    <a:xfrm>
+                      <a:off x="0" y="0"/>
+                      <a:ext cx="6000750" cy="8772525"/>
+                    </a:xfrm>
+                    <a:prstGeom prst="rect">
+                      <a:avLst/>
+                    </a:prstGeom>
+                  </pic:spPr>
+                </pic:pic>
+              </a:graphicData>
+            </a:graphic>
+          </wp:inline>
+        </w:drawing>
+      </w:r>
+    </w:p>
+    <w:p>
+      <w:pPr>
+        <w:rPr>
+          <w:rFonts w:ascii="Arial" w:hAnsi="Arial" w:cs="Arial"/>
+          <w:b/>
+          <w:i/>
+          <w:sz w:val="32"/>
+          <w:szCs w:val="32"/>
+        </w:rPr>
+      </w:pPr>
+      <w:r>
+        <w:rPr>
+          <w:rFonts w:ascii="Arial" w:hAnsi="Arial" w:cs="Arial"/>
+          <w:b/>
+          <w:i/>
+          <w:sz w:val="32"/>
+          <w:szCs w:val="32"/>
+        </w:rPr>
+        <w:lastRenderedPageBreak/>
+        <w:t>Question4#: Please draw deployment diagram of above proposed solution.</w:t>
+      </w:r>
+    </w:p>
+    <w:p>
+      <w:pPr>
+        <w:rPr>
+          <w:rFonts w:ascii="Arial" w:hAnsi="Arial" w:cs="Arial"/>
+          <w:b/>
+          <w:i/>
+          <w:sz w:val="32"/>
+          <w:szCs w:val="32"/>
+        </w:rPr>
+      </w:pPr>
+      <w:r>
+        <w:rPr>
+          <w:rFonts w:ascii="Arial" w:hAnsi="Arial" w:cs="Arial"/>
+          <w:b/>
+          <w:i/>
+          <w:noProof/>
+          <w:sz w:val="32"/>
+          <w:szCs w:val="32"/>
+        </w:rPr>
+        <w:drawing>
+          <wp:inline distT="0" distB="0" distL="0" distR="0">
+            <wp:extent cx="6858000" cy="5702935"/>
+            <wp:effectExtent l="0" t="0" r="0" b="0"/>
+            <wp:docPr id="3" name="Picture 3"/>
+            <wp:cNvGraphicFramePr>
+              <a:graphicFrameLocks xmlns:a="http://schemas.openxmlformats.org/drawingml/2006/main" noChangeAspect="1"/>
+            </wp:cNvGraphicFramePr>
+            <a:graphic xmlns:a="http://schemas.openxmlformats.org/drawingml/2006/main">
+              <a:graphicData uri="http://schemas.openxmlformats.org/drawingml/2006/picture">
+                <pic:pic xmlns:pic="http://schemas.openxmlformats.org/drawingml/2006/picture">
+                  <pic:nvPicPr>
+                    <pic:cNvPr id="3" name="Deployment Diagram.png"/>
+                    <pic:cNvPicPr/>
+                  </pic:nvPicPr>
+                  <pic:blipFill>
+                    <a:blip r:embed="rId8">
+                      <a:extLst>
+                        <a:ext uri="{28A0092B-C50C-407E-A947-70E740481C1C}">
+                          <a14:useLocalDpi xmlns:a14="http://schemas.microsoft.com/office/drawing/2010/main" val="0"/>
+                        </a:ext>
+                      </a:extLst>
+                    </a:blip>
+                    <a:stretch>
+                      <a:fillRect/>
+                    </a:stretch>
+                  </pic:blipFill>
+                  <pic:spPr>
+                    <a:xfrm>
+                      <a:off x="0" y="0"/>
+                      <a:ext cx="6858000" cy="5702935"/>
+                    </a:xfrm>
+                    <a:prstGeom prst="rect">
+                      <a:avLst/>
+                    </a:prstGeom>
+                  </pic:spPr>
+                </pic:pic>
+              </a:graphicData>
+            </a:graphic>
+          </wp:inline>
+        </w:drawing>
+      </w:r>
+    </w:p>
+    <w:p>
+      <w:pPr>
+        <w:rPr>
+          <w:rFonts w:ascii="Arial" w:hAnsi="Arial" w:cs="Arial"/>
+          <w:b/>
+          <w:i/>
+          <w:sz w:val="32"/>
+          <w:szCs w:val="32"/>
+        </w:rPr>
+      </w:pPr>
+      <w:r>
+        <w:rPr>
+          <w:rFonts w:ascii="Arial" w:hAnsi="Arial" w:cs="Arial"/>
+          <w:b/>
+          <w:i/>
+          <w:sz w:val="32"/>
+          <w:szCs w:val="32"/>
+        </w:rPr>
+        <w:br w:type="page"/>
+      </w:r>
+    </w:p>
+    <w:p>
+      <w:pPr>
+        <w:rPr>
+          <w:rFonts w:ascii="Arial" w:hAnsi="Arial" w:cs="Arial"/>
+          <w:b/>
+          <w:i/>
+          <w:sz w:val="32"/>
+          <w:szCs w:val="32"/>
+        </w:rPr>
+      </w:pPr>
+      <w:r>
+        <w:rPr>
+          <w:rFonts w:ascii="Arial" w:hAnsi="Arial" w:cs="Arial"/>
+          <w:b/>
+          <w:i/>
+          <w:sz w:val="32"/>
+          <w:szCs w:val="32"/>
+        </w:rPr>
+        <w:lastRenderedPageBreak/>
+        <w:t>Question5#: Which technologies you will propose to build above solution (Programming language, database etc)?</w:t>
+      </w:r>
+    </w:p>
+    <w:p>
+      <w:pPr>
+        <w:rPr>
+          <w:rFonts w:ascii="Arial" w:hAnsi="Arial" w:cs="Arial"/>
+          <w:sz w:val="28"/>
+          <w:szCs w:val="28"/>
+        </w:rPr>
+      </w:pPr>
+      <w:r>
+        <w:rPr>
+          <w:rFonts w:ascii="Arial" w:hAnsi="Arial" w:cs="Arial"/>
+          <w:b/>
+          <w:sz w:val="28"/>
+          <w:szCs w:val="28"/>
+        </w:rPr>
+        <w:t>Backend:</w:t>
+      </w:r>
+      <w:r>
+        <w:rPr>
+          <w:rFonts w:ascii="Arial" w:hAnsi="Arial" w:cs="Arial"/>
+          <w:sz w:val="28"/>
+          <w:szCs w:val="28"/>
+        </w:rPr>
+        <w:t xml:space="preserve"> Nodejs</w:t>
+      </w:r>
+      <w:r>
+        <w:rPr>
+          <w:rFonts w:ascii="Arial" w:hAnsi="Arial" w:cs="Arial"/>
+          <w:sz w:val="28"/>
+          <w:szCs w:val="28"/>
+        </w:rPr>
+        <w:br/>
+      </w:r>
+      <w:r>
+        <w:rPr>
+          <w:rFonts w:ascii="Arial" w:hAnsi="Arial" w:cs="Arial"/>
+          <w:b/>
+          <w:sz w:val="28"/>
+          <w:szCs w:val="28"/>
+        </w:rPr>
+        <w:t>Frontend:</w:t>
+      </w:r>
+      <w:r>
+        <w:rPr>
+          <w:rFonts w:ascii="Arial" w:hAnsi="Arial" w:cs="Arial"/>
+          <w:sz w:val="28"/>
+          <w:szCs w:val="28"/>
+        </w:rPr>
+        <w:t xml:space="preserve"> Angularjs</w:t>
+      </w:r>
+    </w:p>
+    <w:p>
+      <w:pPr>
+        <w:rPr>
+          <w:rFonts w:ascii="Arial" w:hAnsi="Arial" w:cs="Arial"/>
+          <w:sz w:val="28"/>
+          <w:szCs w:val="28"/>
+        </w:rPr>
+      </w:pPr>
+      <w:r>
+        <w:rPr>
+          <w:rFonts w:ascii="Arial" w:hAnsi="Arial" w:cs="Arial"/>
+          <w:b/>
+          <w:sz w:val="28"/>
+          <w:szCs w:val="28"/>
+        </w:rPr>
+        <w:t>Database:</w:t>
+      </w:r>
+      <w:r>
+        <w:rPr>
+          <w:rFonts w:ascii="Arial" w:hAnsi="Arial" w:cs="Arial"/>
+          <w:sz w:val="28"/>
+          <w:szCs w:val="28"/>
+        </w:rPr>
+        <w:t xml:space="preserve"> NoSQL(MongoDB)</w:t>
+      </w:r>
+    </w:p>
+    <w:p>
+      <w:pPr>
+        <w:rPr>
+          <w:rFonts w:ascii="Arial" w:hAnsi="Arial" w:cs="Arial"/>
+          <w:sz w:val="28"/>
+          <w:szCs w:val="28"/>
+        </w:rPr>
+      </w:pPr>
+    </w:p>
+    <w:p>
+      <w:pPr>
+        <w:rPr>
+          <w:rFonts w:ascii="Arial" w:hAnsi="Arial" w:cs="Arial"/>
+          <w:sz w:val="28"/>
+          <w:szCs w:val="28"/>
+        </w:rPr>
+      </w:pPr>
+    </w:p>
+    <w:p>
+      <w:pPr>
+        <w:rPr>
+          <w:rFonts w:ascii="Arial" w:hAnsi="Arial" w:cs="Arial"/>
+          <w:sz w:val="28"/>
+          <w:szCs w:val="28"/>
+        </w:rPr>
+      </w:pPr>
       <w:bookmarkStart w:id="0" w:name="_GoBack"/>
       <w:bookmarkEnd w:id="0"/>
-      <w:r>
-        <w:rPr>
-          <w:rFonts w:ascii="Arial" w:hAnsi="Arial" w:cs="Arial"/>
-          <w:b/>
-          <w:i/>
-          <w:sz w:val="32"/>
-          <w:szCs w:val="32"/>
-        </w:rPr>
-        <w:t>Question2#: What would be application architecture?</w:t>
-      </w:r>
-    </w:p>
-    <w:p>
-      <w:pPr>
-        <w:rPr>
-          <w:rFonts w:ascii="Arial" w:hAnsi="Arial" w:cs="Arial"/>
-          <w:b/>
-          <w:i/>
-          <w:sz w:val="32"/>
-          <w:szCs w:val="32"/>
-        </w:rPr>
-      </w:pPr>
-      <w:r>
-        <w:rPr>
-          <w:rFonts w:ascii="Arial" w:hAnsi="Arial" w:cs="Arial"/>
-          <w:b/>
-          <w:i/>
-          <w:sz w:val="32"/>
-          <w:szCs w:val="32"/>
-        </w:rPr>
-        <w:t>Question3#: Please create ERD with current information in hand.</w:t>
-      </w:r>
-    </w:p>
-    <w:p>
-      <w:pPr>
-        <w:rPr>
-          <w:rFonts w:ascii="Arial" w:hAnsi="Arial" w:cs="Arial"/>
-          <w:b/>
-          <w:i/>
-          <w:sz w:val="32"/>
-          <w:szCs w:val="32"/>
-        </w:rPr>
-      </w:pPr>
-      <w:r>
-        <w:rPr>
-          <w:rFonts w:ascii="Arial" w:hAnsi="Arial" w:cs="Arial"/>
-          <w:b/>
-          <w:i/>
-          <w:sz w:val="32"/>
-          <w:szCs w:val="32"/>
-        </w:rPr>
-        <w:t>Question4#: Please draw deployment diagram of above proposed solution.</w:t>
-      </w:r>
-    </w:p>
-    <w:p>
-      <w:pPr>
-        <w:rPr>
-          <w:rFonts w:ascii="Arial" w:hAnsi="Arial" w:cs="Arial"/>
-          <w:b/>
-          <w:i/>
-          <w:sz w:val="32"/>
-          <w:szCs w:val="32"/>
-        </w:rPr>
-      </w:pPr>
-      <w:r>
-        <w:rPr>
-          <w:rFonts w:ascii="Arial" w:hAnsi="Arial" w:cs="Arial"/>
-          <w:b/>
-          <w:i/>
-          <w:sz w:val="32"/>
-          <w:szCs w:val="32"/>
-        </w:rPr>
-        <w:t xml:space="preserve">Question5#: Which technologies you will propose to build above solution (Programming language, database </w:t>
-      </w:r>
-      <w:proofErr w:type="spellStart"/>
-      <w:r>
-        <w:rPr>
-          <w:rFonts w:ascii="Arial" w:hAnsi="Arial" w:cs="Arial"/>
-          <w:b/>
-          <w:i/>
-          <w:sz w:val="32"/>
-          <w:szCs w:val="32"/>
-        </w:rPr>
-        <w:t>etc</w:t>
-      </w:r>
-      <w:proofErr w:type="spellEnd"/>
-      <w:r>
-        <w:rPr>
-          <w:rFonts w:ascii="Arial" w:hAnsi="Arial" w:cs="Arial"/>
-          <w:b/>
-          <w:i/>
-          <w:sz w:val="32"/>
-          <w:szCs w:val="32"/>
-        </w:rPr>
-        <w:t>)?</w:t>
-      </w:r>
-    </w:p>
-    <w:p>
-      <w:pPr>
-        <w:rPr>
-          <w:rFonts w:ascii="Arial" w:hAnsi="Arial" w:cs="Arial"/>
-          <w:b/>
-          <w:i/>
-          <w:sz w:val="32"/>
-          <w:szCs w:val="32"/>
-        </w:rPr>
-      </w:pPr>
-      <w:r>
-        <w:rPr>
-          <w:rFonts w:ascii="Arial" w:hAnsi="Arial" w:cs="Arial"/>
-          <w:b/>
-          <w:i/>
-          <w:sz w:val="32"/>
-          <w:szCs w:val="32"/>
-        </w:rPr>
-        <w:t xml:space="preserve">Question6#: </w:t>
-      </w:r>
-      <w:proofErr w:type="spellStart"/>
-      <w:r>
-        <w:rPr>
-          <w:rFonts w:ascii="Arial" w:hAnsi="Arial" w:cs="Arial"/>
-          <w:b/>
-          <w:i/>
-          <w:sz w:val="32"/>
-          <w:szCs w:val="32"/>
-        </w:rPr>
-        <w:t>Mystifier</w:t>
-      </w:r>
-      <w:proofErr w:type="spellEnd"/>
-      <w:r>
-        <w:rPr>
-          <w:rFonts w:ascii="Arial" w:hAnsi="Arial" w:cs="Arial"/>
-          <w:b/>
-          <w:i/>
-          <w:sz w:val="32"/>
-          <w:szCs w:val="32"/>
-        </w:rPr>
-        <w:t xml:space="preserve"> has done marketing push now they  are expecting X number of users do you think proposed architecture will support X number of users and can be scaled up with company growing needs, if not then what changes are required to make solution scalable?</w:t>
+    </w:p>
+    <w:p>
+      <w:pPr>
+        <w:rPr>
+          <w:rFonts w:ascii="Arial" w:hAnsi="Arial" w:cs="Arial"/>
+          <w:b/>
+          <w:i/>
+          <w:sz w:val="32"/>
+          <w:szCs w:val="32"/>
+        </w:rPr>
+      </w:pPr>
+      <w:r>
+        <w:rPr>
+          <w:rFonts w:ascii="Arial" w:hAnsi="Arial" w:cs="Arial"/>
+          <w:b/>
+          <w:i/>
+          <w:sz w:val="32"/>
+          <w:szCs w:val="32"/>
+        </w:rPr>
+        <w:t>Question6#: Mystifier has done marketing push now they  are expecting X number of users do you think proposed architecture will support X number of users and can be scaled up with company growing needs, if not then what changes are required to make solution scalable?</w:t>
       </w:r>
     </w:p>
     <w:p>
@@ -1727,7 +1976,7 @@
 </file>
 
 <file path=customXml/itemProps1.xml><?xml version="1.0" encoding="utf-8"?>
-<ds:datastoreItem xmlns:ds="http://schemas.openxmlformats.org/officeDocument/2006/customXml" ds:itemID="{E13C4D54-4571-4D33-8490-86E8FD40519C}">
+<ds:datastoreItem xmlns:ds="http://schemas.openxmlformats.org/officeDocument/2006/customXml" ds:itemID="{336338E8-0517-4D86-A441-191C749D99C7}">
   <ds:schemaRefs>
     <ds:schemaRef ds:uri="http://schemas.openxmlformats.org/officeDocument/2006/bibliography"/>
   </ds:schemaRefs>

</xml_diff>